<commit_message>
Complete working on sprint 4 task 12
</commit_message>
<xml_diff>
--- a/s299742_Mahamud Hasan/Task_12_Switch to Strategy/Refactoring_Process.docx
+++ b/s299742_Mahamud Hasan/Task_12_Switch to Strategy/Refactoring_Process.docx
@@ -5,32 +5,103 @@
     <w:p>
       <w:pPr>
         <w:spacing w:after="0"/>
-        <w:rPr>
-          <w:rFonts w:ascii="Cambria" w:hAnsi="Cambria"/>
-          <w:sz w:val="24"/>
-          <w:szCs w:val="24"/>
-        </w:rPr>
-      </w:pPr>
-      <w:bookmarkStart w:id="0" w:name="OLE_LINK1"/>
-      <w:r>
+        <w:jc w:val="both"/>
         <w:rPr>
           <w:rStyle w:val="fontstyle01"/>
           <w:rFonts w:ascii="Cambria" w:hAnsi="Cambria"/>
           <w:sz w:val="24"/>
           <w:szCs w:val="24"/>
         </w:rPr>
-        <w:t>Motivation</w:t>
-      </w:r>
-      <w:r>
-        <w:rPr>
+      </w:pPr>
+      <w:r>
+        <w:rPr>
+          <w:rStyle w:val="fontstyle01"/>
           <w:rFonts w:ascii="Cambria" w:hAnsi="Cambria"/>
           <w:sz w:val="24"/>
           <w:szCs w:val="24"/>
         </w:rPr>
-        <w:t>:</w:t>
-      </w:r>
-    </w:p>
-    <w:bookmarkEnd w:id="0"/>
+        <w:t xml:space="preserve">User Story: </w:t>
+      </w:r>
+    </w:p>
+    <w:p>
+      <w:pPr>
+        <w:spacing w:after="0"/>
+        <w:jc w:val="both"/>
+        <w:rPr>
+          <w:rStyle w:val="fontstyle01"/>
+          <w:rFonts w:ascii="Cambria" w:hAnsi="Cambria"/>
+          <w:b w:val="0"/>
+          <w:sz w:val="24"/>
+          <w:szCs w:val="24"/>
+        </w:rPr>
+      </w:pPr>
+      <w:r>
+        <w:rPr>
+          <w:rStyle w:val="fontstyle01"/>
+          <w:rFonts w:ascii="Cambria" w:hAnsi="Cambria"/>
+          <w:b w:val="0"/>
+          <w:sz w:val="24"/>
+          <w:szCs w:val="24"/>
+        </w:rPr>
+        <w:t>As a Scrum team member, I want to refactor a larger switch statement that continually changes because of new conditions being added.</w:t>
+      </w:r>
+    </w:p>
+    <w:p>
+      <w:pPr>
+        <w:spacing w:after="0"/>
+        <w:jc w:val="both"/>
+        <w:rPr>
+          <w:rStyle w:val="fontstyle01"/>
+          <w:rFonts w:ascii="Cambria" w:hAnsi="Cambria"/>
+          <w:sz w:val="24"/>
+          <w:szCs w:val="24"/>
+        </w:rPr>
+      </w:pPr>
+    </w:p>
+    <w:p>
+      <w:pPr>
+        <w:spacing w:after="0"/>
+        <w:jc w:val="both"/>
+        <w:rPr>
+          <w:rStyle w:val="fontstyle01"/>
+          <w:rFonts w:ascii="Cambria" w:hAnsi="Cambria"/>
+          <w:sz w:val="24"/>
+          <w:szCs w:val="24"/>
+        </w:rPr>
+      </w:pPr>
+      <w:r>
+        <w:rPr>
+          <w:rStyle w:val="fontstyle01"/>
+          <w:rFonts w:ascii="Cambria" w:hAnsi="Cambria"/>
+          <w:sz w:val="24"/>
+          <w:szCs w:val="24"/>
+        </w:rPr>
+        <w:t xml:space="preserve">Motivation: </w:t>
+      </w:r>
+    </w:p>
+    <w:p>
+      <w:pPr>
+        <w:spacing w:after="0"/>
+        <w:jc w:val="both"/>
+        <w:rPr>
+          <w:rStyle w:val="fontstyle01"/>
+          <w:rFonts w:ascii="Cambria" w:hAnsi="Cambria"/>
+          <w:b w:val="0"/>
+          <w:sz w:val="24"/>
+          <w:szCs w:val="24"/>
+        </w:rPr>
+      </w:pPr>
+      <w:r>
+        <w:rPr>
+          <w:rStyle w:val="fontstyle01"/>
+          <w:rFonts w:ascii="Cambria" w:hAnsi="Cambria"/>
+          <w:b w:val="0"/>
+          <w:sz w:val="24"/>
+          <w:szCs w:val="24"/>
+        </w:rPr>
+        <w:t>Using a switch statement sometimes implies spaghetti and very crowded code. The Strategy Pattern helps to divide an algorithm from a host class and then move it to another class.</w:t>
+      </w:r>
+    </w:p>
     <w:p>
       <w:pPr>
         <w:spacing w:after="0"/>
@@ -69,6 +140,693 @@
         <w:spacing w:after="0"/>
         <w:jc w:val="both"/>
         <w:rPr>
+          <w:rFonts w:ascii="Consolas" w:hAnsi="Consolas"/>
+          <w:sz w:val="20"/>
+          <w:szCs w:val="24"/>
+        </w:rPr>
+      </w:pPr>
+      <w:r>
+        <w:rPr>
+          <w:rFonts w:ascii="Consolas" w:hAnsi="Consolas"/>
+          <w:sz w:val="20"/>
+          <w:szCs w:val="24"/>
+        </w:rPr>
+        <w:t>class Program</w:t>
+      </w:r>
+    </w:p>
+    <w:p>
+      <w:pPr>
+        <w:spacing w:after="0"/>
+        <w:jc w:val="both"/>
+        <w:rPr>
+          <w:rFonts w:ascii="Consolas" w:hAnsi="Consolas"/>
+          <w:sz w:val="20"/>
+          <w:szCs w:val="24"/>
+        </w:rPr>
+      </w:pPr>
+      <w:r>
+        <w:rPr>
+          <w:rFonts w:ascii="Consolas" w:hAnsi="Consolas"/>
+          <w:sz w:val="20"/>
+          <w:szCs w:val="24"/>
+        </w:rPr>
+        <w:t xml:space="preserve">   {</w:t>
+      </w:r>
+    </w:p>
+    <w:p>
+      <w:pPr>
+        <w:spacing w:after="0"/>
+        <w:jc w:val="both"/>
+        <w:rPr>
+          <w:rFonts w:ascii="Consolas" w:hAnsi="Consolas"/>
+          <w:sz w:val="20"/>
+          <w:szCs w:val="24"/>
+        </w:rPr>
+      </w:pPr>
+      <w:r>
+        <w:rPr>
+          <w:rFonts w:ascii="Consolas" w:hAnsi="Consolas"/>
+          <w:sz w:val="20"/>
+          <w:szCs w:val="24"/>
+        </w:rPr>
+        <w:t xml:space="preserve">    public </w:t>
+      </w:r>
+      <w:proofErr w:type="spellStart"/>
+      <w:r>
+        <w:rPr>
+          <w:rFonts w:ascii="Consolas" w:hAnsi="Consolas"/>
+          <w:sz w:val="20"/>
+          <w:szCs w:val="24"/>
+        </w:rPr>
+        <w:t>enum</w:t>
+      </w:r>
+      <w:proofErr w:type="spellEnd"/>
+      <w:r>
+        <w:rPr>
+          <w:rFonts w:ascii="Consolas" w:hAnsi="Consolas"/>
+          <w:sz w:val="20"/>
+          <w:szCs w:val="24"/>
+        </w:rPr>
+        <w:t xml:space="preserve"> Title</w:t>
+      </w:r>
+    </w:p>
+    <w:p>
+      <w:pPr>
+        <w:spacing w:after="0"/>
+        <w:jc w:val="both"/>
+        <w:rPr>
+          <w:rFonts w:ascii="Consolas" w:hAnsi="Consolas"/>
+          <w:sz w:val="20"/>
+          <w:szCs w:val="24"/>
+        </w:rPr>
+      </w:pPr>
+      <w:r>
+        <w:rPr>
+          <w:rFonts w:ascii="Consolas" w:hAnsi="Consolas"/>
+          <w:sz w:val="20"/>
+          <w:szCs w:val="24"/>
+        </w:rPr>
+        <w:t xml:space="preserve">    {</w:t>
+      </w:r>
+    </w:p>
+    <w:p>
+      <w:pPr>
+        <w:spacing w:after="0"/>
+        <w:jc w:val="both"/>
+        <w:rPr>
+          <w:rFonts w:ascii="Consolas" w:hAnsi="Consolas"/>
+          <w:sz w:val="20"/>
+          <w:szCs w:val="24"/>
+        </w:rPr>
+      </w:pPr>
+      <w:r>
+        <w:rPr>
+          <w:rFonts w:ascii="Consolas" w:hAnsi="Consolas"/>
+          <w:sz w:val="20"/>
+          <w:szCs w:val="24"/>
+        </w:rPr>
+        <w:t xml:space="preserve">        Mr,</w:t>
+      </w:r>
+    </w:p>
+    <w:p>
+      <w:pPr>
+        <w:spacing w:after="0"/>
+        <w:jc w:val="both"/>
+        <w:rPr>
+          <w:rFonts w:ascii="Consolas" w:hAnsi="Consolas"/>
+          <w:sz w:val="20"/>
+          <w:szCs w:val="24"/>
+        </w:rPr>
+      </w:pPr>
+      <w:r>
+        <w:rPr>
+          <w:rFonts w:ascii="Consolas" w:hAnsi="Consolas"/>
+          <w:sz w:val="20"/>
+          <w:szCs w:val="24"/>
+        </w:rPr>
+        <w:t xml:space="preserve">        Mrs,</w:t>
+      </w:r>
+    </w:p>
+    <w:p>
+      <w:pPr>
+        <w:spacing w:after="0"/>
+        <w:jc w:val="both"/>
+        <w:rPr>
+          <w:rFonts w:ascii="Consolas" w:hAnsi="Consolas"/>
+          <w:sz w:val="20"/>
+          <w:szCs w:val="24"/>
+        </w:rPr>
+      </w:pPr>
+      <w:r>
+        <w:rPr>
+          <w:rFonts w:ascii="Consolas" w:hAnsi="Consolas"/>
+          <w:sz w:val="20"/>
+          <w:szCs w:val="24"/>
+        </w:rPr>
+        <w:t xml:space="preserve">        Doctor,</w:t>
+      </w:r>
+    </w:p>
+    <w:p>
+      <w:pPr>
+        <w:spacing w:after="0"/>
+        <w:jc w:val="both"/>
+        <w:rPr>
+          <w:rFonts w:ascii="Consolas" w:hAnsi="Consolas"/>
+          <w:sz w:val="20"/>
+          <w:szCs w:val="24"/>
+        </w:rPr>
+      </w:pPr>
+      <w:r>
+        <w:rPr>
+          <w:rFonts w:ascii="Consolas" w:hAnsi="Consolas"/>
+          <w:sz w:val="20"/>
+          <w:szCs w:val="24"/>
+        </w:rPr>
+        <w:t xml:space="preserve">    }</w:t>
+      </w:r>
+    </w:p>
+    <w:p>
+      <w:pPr>
+        <w:spacing w:after="0"/>
+        <w:jc w:val="both"/>
+        <w:rPr>
+          <w:rFonts w:ascii="Consolas" w:hAnsi="Consolas"/>
+          <w:sz w:val="20"/>
+          <w:szCs w:val="24"/>
+        </w:rPr>
+      </w:pPr>
+      <w:r>
+        <w:rPr>
+          <w:rFonts w:ascii="Consolas" w:hAnsi="Consolas"/>
+          <w:sz w:val="20"/>
+          <w:szCs w:val="24"/>
+        </w:rPr>
+        <w:t xml:space="preserve"> </w:t>
+      </w:r>
+    </w:p>
+    <w:p>
+      <w:pPr>
+        <w:spacing w:after="0"/>
+        <w:jc w:val="both"/>
+        <w:rPr>
+          <w:rFonts w:ascii="Consolas" w:hAnsi="Consolas"/>
+          <w:sz w:val="20"/>
+          <w:szCs w:val="24"/>
+        </w:rPr>
+      </w:pPr>
+      <w:r>
+        <w:rPr>
+          <w:rFonts w:ascii="Consolas" w:hAnsi="Consolas"/>
+          <w:sz w:val="20"/>
+          <w:szCs w:val="24"/>
+        </w:rPr>
+        <w:t xml:space="preserve">    static void Main(</w:t>
+      </w:r>
+      <w:proofErr w:type="gramStart"/>
+      <w:r>
+        <w:rPr>
+          <w:rFonts w:ascii="Consolas" w:hAnsi="Consolas"/>
+          <w:sz w:val="20"/>
+          <w:szCs w:val="24"/>
+        </w:rPr>
+        <w:t>string[</w:t>
+      </w:r>
+      <w:proofErr w:type="gramEnd"/>
+      <w:r>
+        <w:rPr>
+          <w:rFonts w:ascii="Consolas" w:hAnsi="Consolas"/>
+          <w:sz w:val="20"/>
+          <w:szCs w:val="24"/>
+        </w:rPr>
+        <w:t xml:space="preserve">] </w:t>
+      </w:r>
+      <w:proofErr w:type="spellStart"/>
+      <w:r>
+        <w:rPr>
+          <w:rFonts w:ascii="Consolas" w:hAnsi="Consolas"/>
+          <w:sz w:val="20"/>
+          <w:szCs w:val="24"/>
+        </w:rPr>
+        <w:t>args</w:t>
+      </w:r>
+      <w:proofErr w:type="spellEnd"/>
+      <w:r>
+        <w:rPr>
+          <w:rFonts w:ascii="Consolas" w:hAnsi="Consolas"/>
+          <w:sz w:val="20"/>
+          <w:szCs w:val="24"/>
+        </w:rPr>
+        <w:t>)</w:t>
+      </w:r>
+    </w:p>
+    <w:p>
+      <w:pPr>
+        <w:spacing w:after="0"/>
+        <w:jc w:val="both"/>
+        <w:rPr>
+          <w:rFonts w:ascii="Consolas" w:hAnsi="Consolas"/>
+          <w:sz w:val="20"/>
+          <w:szCs w:val="24"/>
+        </w:rPr>
+      </w:pPr>
+      <w:r>
+        <w:rPr>
+          <w:rFonts w:ascii="Consolas" w:hAnsi="Consolas"/>
+          <w:sz w:val="20"/>
+          <w:szCs w:val="24"/>
+        </w:rPr>
+        <w:t xml:space="preserve">    {</w:t>
+      </w:r>
+    </w:p>
+    <w:p>
+      <w:pPr>
+        <w:spacing w:after="0"/>
+        <w:jc w:val="both"/>
+        <w:rPr>
+          <w:rFonts w:ascii="Consolas" w:hAnsi="Consolas"/>
+          <w:sz w:val="20"/>
+          <w:szCs w:val="24"/>
+        </w:rPr>
+      </w:pPr>
+      <w:r>
+        <w:rPr>
+          <w:rFonts w:ascii="Consolas" w:hAnsi="Consolas"/>
+          <w:sz w:val="20"/>
+          <w:szCs w:val="24"/>
+        </w:rPr>
+        <w:t xml:space="preserve">        Title </w:t>
+      </w:r>
+      <w:proofErr w:type="spellStart"/>
+      <w:r>
+        <w:rPr>
+          <w:rFonts w:ascii="Consolas" w:hAnsi="Consolas"/>
+          <w:sz w:val="20"/>
+          <w:szCs w:val="24"/>
+        </w:rPr>
+        <w:t>objtitle</w:t>
+      </w:r>
+      <w:proofErr w:type="spellEnd"/>
+      <w:r>
+        <w:rPr>
+          <w:rFonts w:ascii="Consolas" w:hAnsi="Consolas"/>
+          <w:sz w:val="20"/>
+          <w:szCs w:val="24"/>
+        </w:rPr>
+        <w:t xml:space="preserve"> = </w:t>
+      </w:r>
+      <w:proofErr w:type="spellStart"/>
+      <w:r>
+        <w:rPr>
+          <w:rFonts w:ascii="Consolas" w:hAnsi="Consolas"/>
+          <w:sz w:val="20"/>
+          <w:szCs w:val="24"/>
+        </w:rPr>
+        <w:t>Title.Doctor</w:t>
+      </w:r>
+      <w:proofErr w:type="spellEnd"/>
+      <w:r>
+        <w:rPr>
+          <w:rFonts w:ascii="Consolas" w:hAnsi="Consolas"/>
+          <w:sz w:val="20"/>
+          <w:szCs w:val="24"/>
+        </w:rPr>
+        <w:t>;</w:t>
+      </w:r>
+    </w:p>
+    <w:p>
+      <w:pPr>
+        <w:spacing w:after="0"/>
+        <w:jc w:val="both"/>
+        <w:rPr>
+          <w:rFonts w:ascii="Consolas" w:hAnsi="Consolas"/>
+          <w:sz w:val="20"/>
+          <w:szCs w:val="24"/>
+        </w:rPr>
+      </w:pPr>
+      <w:r>
+        <w:rPr>
+          <w:rFonts w:ascii="Consolas" w:hAnsi="Consolas"/>
+          <w:sz w:val="20"/>
+          <w:szCs w:val="24"/>
+        </w:rPr>
+        <w:t xml:space="preserve">        switch (title)</w:t>
+      </w:r>
+    </w:p>
+    <w:p>
+      <w:pPr>
+        <w:spacing w:after="0"/>
+        <w:jc w:val="both"/>
+        <w:rPr>
+          <w:rFonts w:ascii="Consolas" w:hAnsi="Consolas"/>
+          <w:sz w:val="20"/>
+          <w:szCs w:val="24"/>
+        </w:rPr>
+      </w:pPr>
+      <w:r>
+        <w:rPr>
+          <w:rFonts w:ascii="Consolas" w:hAnsi="Consolas"/>
+          <w:sz w:val="20"/>
+          <w:szCs w:val="24"/>
+        </w:rPr>
+        <w:t xml:space="preserve">        {</w:t>
+      </w:r>
+    </w:p>
+    <w:p>
+      <w:pPr>
+        <w:spacing w:after="0"/>
+        <w:jc w:val="both"/>
+        <w:rPr>
+          <w:rFonts w:ascii="Consolas" w:hAnsi="Consolas"/>
+          <w:sz w:val="20"/>
+          <w:szCs w:val="24"/>
+        </w:rPr>
+      </w:pPr>
+      <w:r>
+        <w:rPr>
+          <w:rFonts w:ascii="Consolas" w:hAnsi="Consolas"/>
+          <w:sz w:val="20"/>
+          <w:szCs w:val="24"/>
+        </w:rPr>
+        <w:t xml:space="preserve">            case </w:t>
+      </w:r>
+      <w:proofErr w:type="spellStart"/>
+      <w:r>
+        <w:rPr>
+          <w:rFonts w:ascii="Consolas" w:hAnsi="Consolas"/>
+          <w:sz w:val="20"/>
+          <w:szCs w:val="24"/>
+        </w:rPr>
+        <w:t>Title.Mr</w:t>
+      </w:r>
+      <w:proofErr w:type="spellEnd"/>
+      <w:r>
+        <w:rPr>
+          <w:rFonts w:ascii="Consolas" w:hAnsi="Consolas"/>
+          <w:sz w:val="20"/>
+          <w:szCs w:val="24"/>
+        </w:rPr>
+        <w:t>:</w:t>
+      </w:r>
+    </w:p>
+    <w:p>
+      <w:pPr>
+        <w:spacing w:after="0"/>
+        <w:jc w:val="both"/>
+        <w:rPr>
+          <w:rFonts w:ascii="Consolas" w:hAnsi="Consolas"/>
+          <w:sz w:val="20"/>
+          <w:szCs w:val="24"/>
+        </w:rPr>
+      </w:pPr>
+      <w:r>
+        <w:rPr>
+          <w:rFonts w:ascii="Consolas" w:hAnsi="Consolas"/>
+          <w:sz w:val="20"/>
+          <w:szCs w:val="24"/>
+        </w:rPr>
+        <w:t xml:space="preserve">                // do something</w:t>
+      </w:r>
+    </w:p>
+    <w:p>
+      <w:pPr>
+        <w:spacing w:after="0"/>
+        <w:jc w:val="both"/>
+        <w:rPr>
+          <w:rFonts w:ascii="Consolas" w:hAnsi="Consolas"/>
+          <w:sz w:val="20"/>
+          <w:szCs w:val="24"/>
+        </w:rPr>
+      </w:pPr>
+      <w:r>
+        <w:rPr>
+          <w:rFonts w:ascii="Consolas" w:hAnsi="Consolas"/>
+          <w:sz w:val="20"/>
+          <w:szCs w:val="24"/>
+        </w:rPr>
+        <w:t xml:space="preserve">                break;</w:t>
+      </w:r>
+    </w:p>
+    <w:p>
+      <w:pPr>
+        <w:spacing w:after="0"/>
+        <w:jc w:val="both"/>
+        <w:rPr>
+          <w:rFonts w:ascii="Consolas" w:hAnsi="Consolas"/>
+          <w:sz w:val="20"/>
+          <w:szCs w:val="24"/>
+        </w:rPr>
+      </w:pPr>
+      <w:r>
+        <w:rPr>
+          <w:rFonts w:ascii="Consolas" w:hAnsi="Consolas"/>
+          <w:sz w:val="20"/>
+          <w:szCs w:val="24"/>
+        </w:rPr>
+        <w:t xml:space="preserve">            case </w:t>
+      </w:r>
+      <w:proofErr w:type="spellStart"/>
+      <w:r>
+        <w:rPr>
+          <w:rFonts w:ascii="Consolas" w:hAnsi="Consolas"/>
+          <w:sz w:val="20"/>
+          <w:szCs w:val="24"/>
+        </w:rPr>
+        <w:t>Title.Mrs</w:t>
+      </w:r>
+      <w:proofErr w:type="spellEnd"/>
+      <w:r>
+        <w:rPr>
+          <w:rFonts w:ascii="Consolas" w:hAnsi="Consolas"/>
+          <w:sz w:val="20"/>
+          <w:szCs w:val="24"/>
+        </w:rPr>
+        <w:t>:</w:t>
+      </w:r>
+    </w:p>
+    <w:p>
+      <w:pPr>
+        <w:spacing w:after="0"/>
+        <w:jc w:val="both"/>
+        <w:rPr>
+          <w:rFonts w:ascii="Consolas" w:hAnsi="Consolas"/>
+          <w:sz w:val="20"/>
+          <w:szCs w:val="24"/>
+        </w:rPr>
+      </w:pPr>
+      <w:r>
+        <w:rPr>
+          <w:rFonts w:ascii="Consolas" w:hAnsi="Consolas"/>
+          <w:sz w:val="20"/>
+          <w:szCs w:val="24"/>
+        </w:rPr>
+        <w:t xml:space="preserve">                // do something</w:t>
+      </w:r>
+    </w:p>
+    <w:p>
+      <w:pPr>
+        <w:spacing w:after="0"/>
+        <w:jc w:val="both"/>
+        <w:rPr>
+          <w:rFonts w:ascii="Consolas" w:hAnsi="Consolas"/>
+          <w:sz w:val="20"/>
+          <w:szCs w:val="24"/>
+        </w:rPr>
+      </w:pPr>
+      <w:r>
+        <w:rPr>
+          <w:rFonts w:ascii="Consolas" w:hAnsi="Consolas"/>
+          <w:sz w:val="20"/>
+          <w:szCs w:val="24"/>
+        </w:rPr>
+        <w:t xml:space="preserve">                break;</w:t>
+      </w:r>
+    </w:p>
+    <w:p>
+      <w:pPr>
+        <w:spacing w:after="0"/>
+        <w:jc w:val="both"/>
+        <w:rPr>
+          <w:rFonts w:ascii="Consolas" w:hAnsi="Consolas"/>
+          <w:sz w:val="20"/>
+          <w:szCs w:val="24"/>
+        </w:rPr>
+      </w:pPr>
+      <w:r>
+        <w:rPr>
+          <w:rFonts w:ascii="Consolas" w:hAnsi="Consolas"/>
+          <w:sz w:val="20"/>
+          <w:szCs w:val="24"/>
+        </w:rPr>
+        <w:t xml:space="preserve">            case </w:t>
+      </w:r>
+      <w:proofErr w:type="spellStart"/>
+      <w:r>
+        <w:rPr>
+          <w:rFonts w:ascii="Consolas" w:hAnsi="Consolas"/>
+          <w:sz w:val="20"/>
+          <w:szCs w:val="24"/>
+        </w:rPr>
+        <w:t>Title.Doctor</w:t>
+      </w:r>
+      <w:proofErr w:type="spellEnd"/>
+      <w:r>
+        <w:rPr>
+          <w:rFonts w:ascii="Consolas" w:hAnsi="Consolas"/>
+          <w:sz w:val="20"/>
+          <w:szCs w:val="24"/>
+        </w:rPr>
+        <w:t>:</w:t>
+      </w:r>
+    </w:p>
+    <w:p>
+      <w:pPr>
+        <w:spacing w:after="0"/>
+        <w:jc w:val="both"/>
+        <w:rPr>
+          <w:rFonts w:ascii="Consolas" w:hAnsi="Consolas"/>
+          <w:sz w:val="20"/>
+          <w:szCs w:val="24"/>
+        </w:rPr>
+      </w:pPr>
+      <w:r>
+        <w:rPr>
+          <w:rFonts w:ascii="Consolas" w:hAnsi="Consolas"/>
+          <w:sz w:val="20"/>
+          <w:szCs w:val="24"/>
+        </w:rPr>
+        <w:t xml:space="preserve">                // do something</w:t>
+      </w:r>
+    </w:p>
+    <w:p>
+      <w:pPr>
+        <w:spacing w:after="0"/>
+        <w:jc w:val="both"/>
+        <w:rPr>
+          <w:rFonts w:ascii="Consolas" w:hAnsi="Consolas"/>
+          <w:sz w:val="20"/>
+          <w:szCs w:val="24"/>
+        </w:rPr>
+      </w:pPr>
+      <w:r>
+        <w:rPr>
+          <w:rFonts w:ascii="Consolas" w:hAnsi="Consolas"/>
+          <w:sz w:val="20"/>
+          <w:szCs w:val="24"/>
+        </w:rPr>
+        <w:t xml:space="preserve">                break;</w:t>
+      </w:r>
+    </w:p>
+    <w:p>
+      <w:pPr>
+        <w:spacing w:after="0"/>
+        <w:jc w:val="both"/>
+        <w:rPr>
+          <w:rFonts w:ascii="Consolas" w:hAnsi="Consolas"/>
+          <w:sz w:val="20"/>
+          <w:szCs w:val="24"/>
+        </w:rPr>
+      </w:pPr>
+      <w:r>
+        <w:rPr>
+          <w:rFonts w:ascii="Consolas" w:hAnsi="Consolas"/>
+          <w:sz w:val="20"/>
+          <w:szCs w:val="24"/>
+        </w:rPr>
+        <w:t xml:space="preserve">            default:</w:t>
+      </w:r>
+    </w:p>
+    <w:p>
+      <w:pPr>
+        <w:spacing w:after="0"/>
+        <w:jc w:val="both"/>
+        <w:rPr>
+          <w:rFonts w:ascii="Consolas" w:hAnsi="Consolas"/>
+          <w:sz w:val="20"/>
+          <w:szCs w:val="24"/>
+        </w:rPr>
+      </w:pPr>
+      <w:r>
+        <w:rPr>
+          <w:rFonts w:ascii="Consolas" w:hAnsi="Consolas"/>
+          <w:sz w:val="20"/>
+          <w:szCs w:val="24"/>
+        </w:rPr>
+        <w:t xml:space="preserve">                break;</w:t>
+      </w:r>
+    </w:p>
+    <w:p>
+      <w:pPr>
+        <w:spacing w:after="0"/>
+        <w:jc w:val="both"/>
+        <w:rPr>
+          <w:rFonts w:ascii="Consolas" w:hAnsi="Consolas"/>
+          <w:sz w:val="20"/>
+          <w:szCs w:val="24"/>
+        </w:rPr>
+      </w:pPr>
+      <w:r>
+        <w:rPr>
+          <w:rFonts w:ascii="Consolas" w:hAnsi="Consolas"/>
+          <w:sz w:val="20"/>
+          <w:szCs w:val="24"/>
+        </w:rPr>
+        <w:t xml:space="preserve">        }</w:t>
+      </w:r>
+    </w:p>
+    <w:p>
+      <w:pPr>
+        <w:spacing w:after="0"/>
+        <w:jc w:val="both"/>
+        <w:rPr>
+          <w:rFonts w:ascii="Consolas" w:hAnsi="Consolas"/>
+          <w:sz w:val="20"/>
+          <w:szCs w:val="24"/>
+        </w:rPr>
+      </w:pPr>
+      <w:r>
+        <w:rPr>
+          <w:rFonts w:ascii="Consolas" w:hAnsi="Consolas"/>
+          <w:sz w:val="20"/>
+          <w:szCs w:val="24"/>
+        </w:rPr>
+        <w:t xml:space="preserve">    }</w:t>
+      </w:r>
+    </w:p>
+    <w:p>
+      <w:pPr>
+        <w:spacing w:after="0"/>
+        <w:jc w:val="both"/>
+        <w:rPr>
+          <w:rFonts w:ascii="Consolas" w:hAnsi="Consolas"/>
+          <w:sz w:val="20"/>
+          <w:szCs w:val="24"/>
+        </w:rPr>
+      </w:pPr>
+      <w:r>
+        <w:rPr>
+          <w:rFonts w:ascii="Consolas" w:hAnsi="Consolas"/>
+          <w:sz w:val="20"/>
+          <w:szCs w:val="24"/>
+        </w:rPr>
+        <w:t>}</w:t>
+      </w:r>
+    </w:p>
+    <w:p>
+      <w:pPr>
+        <w:spacing w:after="0"/>
+        <w:jc w:val="both"/>
+        <w:rPr>
+          <w:rFonts w:ascii="Consolas" w:hAnsi="Consolas"/>
+          <w:sz w:val="24"/>
+          <w:szCs w:val="24"/>
+        </w:rPr>
+      </w:pPr>
+    </w:p>
+    <w:p>
+      <w:pPr>
+        <w:spacing w:after="0"/>
+        <w:jc w:val="both"/>
+        <w:rPr>
           <w:rFonts w:ascii="Cambria" w:hAnsi="Cambria"/>
           <w:b/>
           <w:sz w:val="24"/>
@@ -100,22 +858,1969 @@
         <w:jc w:val="both"/>
         <w:rPr>
           <w:rFonts w:ascii="Cambria" w:hAnsi="Cambria"/>
-          <w:b/>
           <w:sz w:val="24"/>
           <w:szCs w:val="24"/>
         </w:rPr>
       </w:pPr>
       <w:r>
+        <w:rPr>
+          <w:rFonts w:ascii="Cambria" w:hAnsi="Cambria"/>
+          <w:sz w:val="24"/>
+          <w:szCs w:val="24"/>
+        </w:rPr>
+        <w:t>The Strategy Pattern can also help us to replace a switch statement. Strategy Pattern can prevent the horror of using an endless switch or spaghetti code.</w:t>
+      </w:r>
+    </w:p>
+    <w:p>
+      <w:pPr>
+        <w:spacing w:after="0"/>
+        <w:jc w:val="both"/>
+        <w:rPr>
+          <w:rFonts w:ascii="Cambria" w:hAnsi="Cambria"/>
+          <w:sz w:val="24"/>
+          <w:szCs w:val="24"/>
+        </w:rPr>
+      </w:pPr>
+    </w:p>
+    <w:p>
+      <w:pPr>
+        <w:spacing w:after="0"/>
+        <w:jc w:val="both"/>
         <w:rPr>
           <w:rFonts w:ascii="Cambria" w:hAnsi="Cambria"/>
           <w:b/>
           <w:sz w:val="24"/>
           <w:szCs w:val="24"/>
         </w:rPr>
+      </w:pPr>
+      <w:r>
+        <w:rPr>
+          <w:rFonts w:ascii="Cambria" w:hAnsi="Cambria"/>
+          <w:b/>
+          <w:sz w:val="24"/>
+          <w:szCs w:val="24"/>
+        </w:rPr>
         <w:t>After:</w:t>
       </w:r>
-      <w:bookmarkStart w:id="1" w:name="_GoBack"/>
-      <w:bookmarkEnd w:id="1"/>
+    </w:p>
+    <w:p>
+      <w:pPr>
+        <w:spacing w:after="0"/>
+        <w:jc w:val="both"/>
+        <w:rPr>
+          <w:rFonts w:ascii="Consolas" w:hAnsi="Consolas"/>
+          <w:sz w:val="20"/>
+          <w:szCs w:val="20"/>
+        </w:rPr>
+      </w:pPr>
+      <w:r>
+        <w:rPr>
+          <w:rFonts w:ascii="Consolas" w:hAnsi="Consolas"/>
+          <w:sz w:val="20"/>
+          <w:szCs w:val="20"/>
+        </w:rPr>
+        <w:t xml:space="preserve">public </w:t>
+      </w:r>
+      <w:proofErr w:type="spellStart"/>
+      <w:r>
+        <w:rPr>
+          <w:rFonts w:ascii="Consolas" w:hAnsi="Consolas"/>
+          <w:sz w:val="20"/>
+          <w:szCs w:val="20"/>
+        </w:rPr>
+        <w:t>enum</w:t>
+      </w:r>
+      <w:proofErr w:type="spellEnd"/>
+      <w:r>
+        <w:rPr>
+          <w:rFonts w:ascii="Consolas" w:hAnsi="Consolas"/>
+          <w:sz w:val="20"/>
+          <w:szCs w:val="20"/>
+        </w:rPr>
+        <w:t xml:space="preserve"> </w:t>
+      </w:r>
+      <w:proofErr w:type="spellStart"/>
+      <w:r>
+        <w:rPr>
+          <w:rFonts w:ascii="Consolas" w:hAnsi="Consolas"/>
+          <w:sz w:val="20"/>
+          <w:szCs w:val="20"/>
+        </w:rPr>
+        <w:t>ePassengerTitle</w:t>
+      </w:r>
+      <w:proofErr w:type="spellEnd"/>
+    </w:p>
+    <w:p>
+      <w:pPr>
+        <w:spacing w:after="0"/>
+        <w:jc w:val="both"/>
+        <w:rPr>
+          <w:rFonts w:ascii="Consolas" w:hAnsi="Consolas"/>
+          <w:sz w:val="20"/>
+          <w:szCs w:val="20"/>
+        </w:rPr>
+      </w:pPr>
+      <w:r>
+        <w:rPr>
+          <w:rFonts w:ascii="Consolas" w:hAnsi="Consolas"/>
+          <w:sz w:val="20"/>
+          <w:szCs w:val="20"/>
+        </w:rPr>
+        <w:t>{</w:t>
+      </w:r>
+    </w:p>
+    <w:p>
+      <w:pPr>
+        <w:spacing w:after="0"/>
+        <w:jc w:val="both"/>
+        <w:rPr>
+          <w:rFonts w:ascii="Consolas" w:hAnsi="Consolas"/>
+          <w:sz w:val="20"/>
+          <w:szCs w:val="20"/>
+        </w:rPr>
+      </w:pPr>
+      <w:r>
+        <w:rPr>
+          <w:rFonts w:ascii="Consolas" w:hAnsi="Consolas"/>
+          <w:sz w:val="20"/>
+          <w:szCs w:val="20"/>
+        </w:rPr>
+        <w:t xml:space="preserve">    Mr,</w:t>
+      </w:r>
+    </w:p>
+    <w:p>
+      <w:pPr>
+        <w:spacing w:after="0"/>
+        <w:jc w:val="both"/>
+        <w:rPr>
+          <w:rFonts w:ascii="Consolas" w:hAnsi="Consolas"/>
+          <w:sz w:val="20"/>
+          <w:szCs w:val="20"/>
+        </w:rPr>
+      </w:pPr>
+      <w:r>
+        <w:rPr>
+          <w:rFonts w:ascii="Consolas" w:hAnsi="Consolas"/>
+          <w:sz w:val="20"/>
+          <w:szCs w:val="20"/>
+        </w:rPr>
+        <w:t xml:space="preserve">    Mrs,</w:t>
+      </w:r>
+    </w:p>
+    <w:p>
+      <w:pPr>
+        <w:spacing w:after="0"/>
+        <w:jc w:val="both"/>
+        <w:rPr>
+          <w:rFonts w:ascii="Consolas" w:hAnsi="Consolas"/>
+          <w:sz w:val="20"/>
+          <w:szCs w:val="20"/>
+        </w:rPr>
+      </w:pPr>
+      <w:r>
+        <w:rPr>
+          <w:rFonts w:ascii="Consolas" w:hAnsi="Consolas"/>
+          <w:sz w:val="20"/>
+          <w:szCs w:val="20"/>
+        </w:rPr>
+        <w:t xml:space="preserve">    Doctor,</w:t>
+      </w:r>
+    </w:p>
+    <w:p>
+      <w:pPr>
+        <w:spacing w:after="0"/>
+        <w:jc w:val="both"/>
+        <w:rPr>
+          <w:rFonts w:ascii="Consolas" w:hAnsi="Consolas"/>
+          <w:sz w:val="20"/>
+          <w:szCs w:val="20"/>
+        </w:rPr>
+      </w:pPr>
+      <w:r>
+        <w:rPr>
+          <w:rFonts w:ascii="Consolas" w:hAnsi="Consolas"/>
+          <w:sz w:val="20"/>
+          <w:szCs w:val="20"/>
+        </w:rPr>
+        <w:t>}</w:t>
+      </w:r>
+    </w:p>
+    <w:p>
+      <w:pPr>
+        <w:spacing w:after="0"/>
+        <w:jc w:val="both"/>
+        <w:rPr>
+          <w:rFonts w:ascii="Consolas" w:hAnsi="Consolas"/>
+          <w:sz w:val="20"/>
+          <w:szCs w:val="20"/>
+        </w:rPr>
+      </w:pPr>
+      <w:r>
+        <w:rPr>
+          <w:rFonts w:ascii="Consolas" w:hAnsi="Consolas"/>
+          <w:sz w:val="20"/>
+          <w:szCs w:val="20"/>
+        </w:rPr>
+        <w:t xml:space="preserve"> </w:t>
+      </w:r>
+    </w:p>
+    <w:p>
+      <w:pPr>
+        <w:spacing w:after="0"/>
+        <w:jc w:val="both"/>
+        <w:rPr>
+          <w:rFonts w:ascii="Consolas" w:hAnsi="Consolas"/>
+          <w:sz w:val="20"/>
+          <w:szCs w:val="20"/>
+        </w:rPr>
+      </w:pPr>
+      <w:r>
+        <w:rPr>
+          <w:rFonts w:ascii="Consolas" w:hAnsi="Consolas"/>
+          <w:sz w:val="20"/>
+          <w:szCs w:val="20"/>
+        </w:rPr>
+        <w:t>class Program</w:t>
+      </w:r>
+    </w:p>
+    <w:p>
+      <w:pPr>
+        <w:spacing w:after="0"/>
+        <w:jc w:val="both"/>
+        <w:rPr>
+          <w:rFonts w:ascii="Consolas" w:hAnsi="Consolas"/>
+          <w:sz w:val="20"/>
+          <w:szCs w:val="20"/>
+        </w:rPr>
+      </w:pPr>
+      <w:r>
+        <w:rPr>
+          <w:rFonts w:ascii="Consolas" w:hAnsi="Consolas"/>
+          <w:sz w:val="20"/>
+          <w:szCs w:val="20"/>
+        </w:rPr>
+        <w:lastRenderedPageBreak/>
+        <w:t>{</w:t>
+      </w:r>
+    </w:p>
+    <w:p>
+      <w:pPr>
+        <w:spacing w:after="0"/>
+        <w:jc w:val="both"/>
+        <w:rPr>
+          <w:rFonts w:ascii="Consolas" w:hAnsi="Consolas"/>
+          <w:sz w:val="20"/>
+          <w:szCs w:val="20"/>
+        </w:rPr>
+      </w:pPr>
+      <w:r>
+        <w:rPr>
+          <w:rFonts w:ascii="Consolas" w:hAnsi="Consolas"/>
+          <w:sz w:val="20"/>
+          <w:szCs w:val="20"/>
+        </w:rPr>
+        <w:t xml:space="preserve">    static void Main(</w:t>
+      </w:r>
+      <w:proofErr w:type="gramStart"/>
+      <w:r>
+        <w:rPr>
+          <w:rFonts w:ascii="Consolas" w:hAnsi="Consolas"/>
+          <w:sz w:val="20"/>
+          <w:szCs w:val="20"/>
+        </w:rPr>
+        <w:t>string[</w:t>
+      </w:r>
+      <w:proofErr w:type="gramEnd"/>
+      <w:r>
+        <w:rPr>
+          <w:rFonts w:ascii="Consolas" w:hAnsi="Consolas"/>
+          <w:sz w:val="20"/>
+          <w:szCs w:val="20"/>
+        </w:rPr>
+        <w:t xml:space="preserve">] </w:t>
+      </w:r>
+      <w:proofErr w:type="spellStart"/>
+      <w:r>
+        <w:rPr>
+          <w:rFonts w:ascii="Consolas" w:hAnsi="Consolas"/>
+          <w:sz w:val="20"/>
+          <w:szCs w:val="20"/>
+        </w:rPr>
+        <w:t>args</w:t>
+      </w:r>
+      <w:proofErr w:type="spellEnd"/>
+      <w:r>
+        <w:rPr>
+          <w:rFonts w:ascii="Consolas" w:hAnsi="Consolas"/>
+          <w:sz w:val="20"/>
+          <w:szCs w:val="20"/>
+        </w:rPr>
+        <w:t>)</w:t>
+      </w:r>
+    </w:p>
+    <w:p>
+      <w:pPr>
+        <w:spacing w:after="0"/>
+        <w:jc w:val="both"/>
+        <w:rPr>
+          <w:rFonts w:ascii="Consolas" w:hAnsi="Consolas"/>
+          <w:sz w:val="20"/>
+          <w:szCs w:val="20"/>
+        </w:rPr>
+      </w:pPr>
+      <w:r>
+        <w:rPr>
+          <w:rFonts w:ascii="Consolas" w:hAnsi="Consolas"/>
+          <w:sz w:val="20"/>
+          <w:szCs w:val="20"/>
+        </w:rPr>
+        <w:t xml:space="preserve">    {</w:t>
+      </w:r>
+    </w:p>
+    <w:p>
+      <w:pPr>
+        <w:spacing w:after="0"/>
+        <w:jc w:val="both"/>
+        <w:rPr>
+          <w:rFonts w:ascii="Consolas" w:hAnsi="Consolas"/>
+          <w:sz w:val="20"/>
+          <w:szCs w:val="20"/>
+        </w:rPr>
+      </w:pPr>
+      <w:r>
+        <w:rPr>
+          <w:rFonts w:ascii="Consolas" w:hAnsi="Consolas"/>
+          <w:sz w:val="20"/>
+          <w:szCs w:val="20"/>
+        </w:rPr>
+        <w:t xml:space="preserve">        </w:t>
+      </w:r>
+      <w:proofErr w:type="spellStart"/>
+      <w:r>
+        <w:rPr>
+          <w:rFonts w:ascii="Consolas" w:hAnsi="Consolas"/>
+          <w:sz w:val="20"/>
+          <w:szCs w:val="20"/>
+        </w:rPr>
+        <w:t>ePassengerTitle</w:t>
+      </w:r>
+      <w:proofErr w:type="spellEnd"/>
+      <w:r>
+        <w:rPr>
+          <w:rFonts w:ascii="Consolas" w:hAnsi="Consolas"/>
+          <w:sz w:val="20"/>
+          <w:szCs w:val="20"/>
+        </w:rPr>
+        <w:t xml:space="preserve"> title = </w:t>
+      </w:r>
+      <w:proofErr w:type="spellStart"/>
+      <w:r>
+        <w:rPr>
+          <w:rFonts w:ascii="Consolas" w:hAnsi="Consolas"/>
+          <w:sz w:val="20"/>
+          <w:szCs w:val="20"/>
+        </w:rPr>
+        <w:t>ePassengerTitle.Doctor</w:t>
+      </w:r>
+      <w:proofErr w:type="spellEnd"/>
+      <w:r>
+        <w:rPr>
+          <w:rFonts w:ascii="Consolas" w:hAnsi="Consolas"/>
+          <w:sz w:val="20"/>
+          <w:szCs w:val="20"/>
+        </w:rPr>
+        <w:t>;</w:t>
+      </w:r>
+    </w:p>
+    <w:p>
+      <w:pPr>
+        <w:spacing w:after="0"/>
+        <w:jc w:val="both"/>
+        <w:rPr>
+          <w:rFonts w:ascii="Consolas" w:hAnsi="Consolas"/>
+          <w:sz w:val="20"/>
+          <w:szCs w:val="20"/>
+        </w:rPr>
+      </w:pPr>
+      <w:r>
+        <w:rPr>
+          <w:rFonts w:ascii="Consolas" w:hAnsi="Consolas"/>
+          <w:sz w:val="20"/>
+          <w:szCs w:val="20"/>
+        </w:rPr>
+        <w:t xml:space="preserve">        </w:t>
+      </w:r>
+      <w:proofErr w:type="spellStart"/>
+      <w:r>
+        <w:rPr>
+          <w:rFonts w:ascii="Consolas" w:hAnsi="Consolas"/>
+          <w:sz w:val="20"/>
+          <w:szCs w:val="20"/>
+        </w:rPr>
+        <w:t>Context.DoAlgorithm</w:t>
+      </w:r>
+      <w:proofErr w:type="spellEnd"/>
+      <w:r>
+        <w:rPr>
+          <w:rFonts w:ascii="Consolas" w:hAnsi="Consolas"/>
+          <w:sz w:val="20"/>
+          <w:szCs w:val="20"/>
+        </w:rPr>
+        <w:t>(title);</w:t>
+      </w:r>
+    </w:p>
+    <w:p>
+      <w:pPr>
+        <w:spacing w:after="0"/>
+        <w:jc w:val="both"/>
+        <w:rPr>
+          <w:rFonts w:ascii="Consolas" w:hAnsi="Consolas"/>
+          <w:sz w:val="20"/>
+          <w:szCs w:val="20"/>
+        </w:rPr>
+      </w:pPr>
+      <w:r>
+        <w:rPr>
+          <w:rFonts w:ascii="Consolas" w:hAnsi="Consolas"/>
+          <w:sz w:val="20"/>
+          <w:szCs w:val="20"/>
+        </w:rPr>
+        <w:t xml:space="preserve">    }</w:t>
+      </w:r>
+    </w:p>
+    <w:p>
+      <w:pPr>
+        <w:spacing w:after="0"/>
+        <w:jc w:val="both"/>
+        <w:rPr>
+          <w:rFonts w:ascii="Consolas" w:hAnsi="Consolas"/>
+          <w:sz w:val="20"/>
+          <w:szCs w:val="20"/>
+        </w:rPr>
+      </w:pPr>
+      <w:r>
+        <w:rPr>
+          <w:rFonts w:ascii="Consolas" w:hAnsi="Consolas"/>
+          <w:sz w:val="20"/>
+          <w:szCs w:val="20"/>
+        </w:rPr>
+        <w:t>}</w:t>
+      </w:r>
+    </w:p>
+    <w:p>
+      <w:pPr>
+        <w:spacing w:after="0"/>
+        <w:jc w:val="both"/>
+        <w:rPr>
+          <w:rFonts w:ascii="Consolas" w:hAnsi="Consolas"/>
+          <w:sz w:val="20"/>
+          <w:szCs w:val="20"/>
+        </w:rPr>
+      </w:pPr>
+    </w:p>
+    <w:p>
+      <w:pPr>
+        <w:spacing w:after="0"/>
+        <w:jc w:val="both"/>
+        <w:rPr>
+          <w:rFonts w:ascii="Consolas" w:hAnsi="Consolas"/>
+          <w:sz w:val="20"/>
+          <w:szCs w:val="20"/>
+        </w:rPr>
+      </w:pPr>
+      <w:r>
+        <w:rPr>
+          <w:rFonts w:ascii="Consolas" w:hAnsi="Consolas"/>
+          <w:sz w:val="20"/>
+          <w:szCs w:val="20"/>
+        </w:rPr>
+        <w:t xml:space="preserve">public interface </w:t>
+      </w:r>
+      <w:proofErr w:type="spellStart"/>
+      <w:r>
+        <w:rPr>
+          <w:rFonts w:ascii="Consolas" w:hAnsi="Consolas"/>
+          <w:sz w:val="20"/>
+          <w:szCs w:val="20"/>
+        </w:rPr>
+        <w:t>IPassengerTitleStrategy</w:t>
+      </w:r>
+      <w:proofErr w:type="spellEnd"/>
+    </w:p>
+    <w:p>
+      <w:pPr>
+        <w:spacing w:after="0"/>
+        <w:jc w:val="both"/>
+        <w:rPr>
+          <w:rFonts w:ascii="Consolas" w:hAnsi="Consolas"/>
+          <w:sz w:val="20"/>
+          <w:szCs w:val="20"/>
+        </w:rPr>
+      </w:pPr>
+      <w:r>
+        <w:rPr>
+          <w:rFonts w:ascii="Consolas" w:hAnsi="Consolas"/>
+          <w:sz w:val="20"/>
+          <w:szCs w:val="20"/>
+        </w:rPr>
+        <w:t>{</w:t>
+      </w:r>
+    </w:p>
+    <w:p>
+      <w:pPr>
+        <w:spacing w:after="0"/>
+        <w:jc w:val="both"/>
+        <w:rPr>
+          <w:rFonts w:ascii="Consolas" w:hAnsi="Consolas"/>
+          <w:sz w:val="20"/>
+          <w:szCs w:val="20"/>
+        </w:rPr>
+      </w:pPr>
+      <w:r>
+        <w:rPr>
+          <w:rFonts w:ascii="Consolas" w:hAnsi="Consolas"/>
+          <w:sz w:val="20"/>
+          <w:szCs w:val="20"/>
+        </w:rPr>
+        <w:t xml:space="preserve">    void </w:t>
+      </w:r>
+      <w:proofErr w:type="spellStart"/>
+      <w:proofErr w:type="gramStart"/>
+      <w:r>
+        <w:rPr>
+          <w:rFonts w:ascii="Consolas" w:hAnsi="Consolas"/>
+          <w:sz w:val="20"/>
+          <w:szCs w:val="20"/>
+        </w:rPr>
+        <w:t>DoAlgorithm</w:t>
+      </w:r>
+      <w:proofErr w:type="spellEnd"/>
+      <w:r>
+        <w:rPr>
+          <w:rFonts w:ascii="Consolas" w:hAnsi="Consolas"/>
+          <w:sz w:val="20"/>
+          <w:szCs w:val="20"/>
+        </w:rPr>
+        <w:t>(</w:t>
+      </w:r>
+      <w:proofErr w:type="gramEnd"/>
+      <w:r>
+        <w:rPr>
+          <w:rFonts w:ascii="Consolas" w:hAnsi="Consolas"/>
+          <w:sz w:val="20"/>
+          <w:szCs w:val="20"/>
+        </w:rPr>
+        <w:t>);</w:t>
+      </w:r>
+    </w:p>
+    <w:p>
+      <w:pPr>
+        <w:spacing w:after="0"/>
+        <w:jc w:val="both"/>
+        <w:rPr>
+          <w:rFonts w:ascii="Consolas" w:hAnsi="Consolas"/>
+          <w:sz w:val="20"/>
+          <w:szCs w:val="20"/>
+        </w:rPr>
+      </w:pPr>
+      <w:r>
+        <w:rPr>
+          <w:rFonts w:ascii="Consolas" w:hAnsi="Consolas"/>
+          <w:sz w:val="20"/>
+          <w:szCs w:val="20"/>
+        </w:rPr>
+        <w:t>}</w:t>
+      </w:r>
+    </w:p>
+    <w:p>
+      <w:pPr>
+        <w:spacing w:after="0"/>
+        <w:jc w:val="both"/>
+        <w:rPr>
+          <w:rFonts w:ascii="Consolas" w:hAnsi="Consolas"/>
+          <w:sz w:val="20"/>
+          <w:szCs w:val="20"/>
+        </w:rPr>
+      </w:pPr>
+    </w:p>
+    <w:p>
+      <w:pPr>
+        <w:spacing w:after="0"/>
+        <w:jc w:val="both"/>
+        <w:rPr>
+          <w:rFonts w:ascii="Consolas" w:hAnsi="Consolas"/>
+          <w:sz w:val="20"/>
+          <w:szCs w:val="20"/>
+        </w:rPr>
+      </w:pPr>
+      <w:r>
+        <w:rPr>
+          <w:rFonts w:ascii="Consolas" w:hAnsi="Consolas"/>
+          <w:sz w:val="20"/>
+          <w:szCs w:val="20"/>
+        </w:rPr>
+        <w:t xml:space="preserve">public class </w:t>
+      </w:r>
+      <w:proofErr w:type="spellStart"/>
+      <w:proofErr w:type="gramStart"/>
+      <w:r>
+        <w:rPr>
+          <w:rFonts w:ascii="Consolas" w:hAnsi="Consolas"/>
+          <w:sz w:val="20"/>
+          <w:szCs w:val="20"/>
+        </w:rPr>
+        <w:t>MrPassengerTitleStrategy</w:t>
+      </w:r>
+      <w:proofErr w:type="spellEnd"/>
+      <w:r>
+        <w:rPr>
+          <w:rFonts w:ascii="Consolas" w:hAnsi="Consolas"/>
+          <w:sz w:val="20"/>
+          <w:szCs w:val="20"/>
+        </w:rPr>
+        <w:t xml:space="preserve"> :</w:t>
+      </w:r>
+      <w:proofErr w:type="gramEnd"/>
+      <w:r>
+        <w:rPr>
+          <w:rFonts w:ascii="Consolas" w:hAnsi="Consolas"/>
+          <w:sz w:val="20"/>
+          <w:szCs w:val="20"/>
+        </w:rPr>
+        <w:t xml:space="preserve"> </w:t>
+      </w:r>
+      <w:proofErr w:type="spellStart"/>
+      <w:r>
+        <w:rPr>
+          <w:rFonts w:ascii="Consolas" w:hAnsi="Consolas"/>
+          <w:sz w:val="20"/>
+          <w:szCs w:val="20"/>
+        </w:rPr>
+        <w:t>IPassengerTitleStrategy</w:t>
+      </w:r>
+      <w:proofErr w:type="spellEnd"/>
+    </w:p>
+    <w:p>
+      <w:pPr>
+        <w:spacing w:after="0"/>
+        <w:jc w:val="both"/>
+        <w:rPr>
+          <w:rFonts w:ascii="Consolas" w:hAnsi="Consolas"/>
+          <w:sz w:val="20"/>
+          <w:szCs w:val="20"/>
+        </w:rPr>
+      </w:pPr>
+      <w:r>
+        <w:rPr>
+          <w:rFonts w:ascii="Consolas" w:hAnsi="Consolas"/>
+          <w:sz w:val="20"/>
+          <w:szCs w:val="20"/>
+        </w:rPr>
+        <w:t>{</w:t>
+      </w:r>
+    </w:p>
+    <w:p>
+      <w:pPr>
+        <w:spacing w:after="0"/>
+        <w:jc w:val="both"/>
+        <w:rPr>
+          <w:rFonts w:ascii="Consolas" w:hAnsi="Consolas"/>
+          <w:sz w:val="20"/>
+          <w:szCs w:val="20"/>
+        </w:rPr>
+      </w:pPr>
+      <w:r>
+        <w:rPr>
+          <w:rFonts w:ascii="Consolas" w:hAnsi="Consolas"/>
+          <w:sz w:val="20"/>
+          <w:szCs w:val="20"/>
+        </w:rPr>
+        <w:t xml:space="preserve">    public void </w:t>
+      </w:r>
+      <w:proofErr w:type="spellStart"/>
+      <w:proofErr w:type="gramStart"/>
+      <w:r>
+        <w:rPr>
+          <w:rFonts w:ascii="Consolas" w:hAnsi="Consolas"/>
+          <w:sz w:val="20"/>
+          <w:szCs w:val="20"/>
+        </w:rPr>
+        <w:t>DoAlgorithm</w:t>
+      </w:r>
+      <w:proofErr w:type="spellEnd"/>
+      <w:r>
+        <w:rPr>
+          <w:rFonts w:ascii="Consolas" w:hAnsi="Consolas"/>
+          <w:sz w:val="20"/>
+          <w:szCs w:val="20"/>
+        </w:rPr>
+        <w:t>(</w:t>
+      </w:r>
+      <w:proofErr w:type="gramEnd"/>
+      <w:r>
+        <w:rPr>
+          <w:rFonts w:ascii="Consolas" w:hAnsi="Consolas"/>
+          <w:sz w:val="20"/>
+          <w:szCs w:val="20"/>
+        </w:rPr>
+        <w:t>)</w:t>
+      </w:r>
+    </w:p>
+    <w:p>
+      <w:pPr>
+        <w:spacing w:after="0"/>
+        <w:jc w:val="both"/>
+        <w:rPr>
+          <w:rFonts w:ascii="Consolas" w:hAnsi="Consolas"/>
+          <w:sz w:val="20"/>
+          <w:szCs w:val="20"/>
+        </w:rPr>
+      </w:pPr>
+      <w:r>
+        <w:rPr>
+          <w:rFonts w:ascii="Consolas" w:hAnsi="Consolas"/>
+          <w:sz w:val="20"/>
+          <w:szCs w:val="20"/>
+        </w:rPr>
+        <w:t xml:space="preserve">    {</w:t>
+      </w:r>
+    </w:p>
+    <w:p>
+      <w:pPr>
+        <w:spacing w:after="0"/>
+        <w:jc w:val="both"/>
+        <w:rPr>
+          <w:rFonts w:ascii="Consolas" w:hAnsi="Consolas"/>
+          <w:sz w:val="20"/>
+          <w:szCs w:val="20"/>
+        </w:rPr>
+      </w:pPr>
+      <w:r>
+        <w:rPr>
+          <w:rFonts w:ascii="Consolas" w:hAnsi="Consolas"/>
+          <w:sz w:val="20"/>
+          <w:szCs w:val="20"/>
+        </w:rPr>
+        <w:t xml:space="preserve">        throw new </w:t>
+      </w:r>
+      <w:proofErr w:type="spellStart"/>
+      <w:proofErr w:type="gramStart"/>
+      <w:r>
+        <w:rPr>
+          <w:rFonts w:ascii="Consolas" w:hAnsi="Consolas"/>
+          <w:sz w:val="20"/>
+          <w:szCs w:val="20"/>
+        </w:rPr>
+        <w:t>NotImplementedException</w:t>
+      </w:r>
+      <w:proofErr w:type="spellEnd"/>
+      <w:r>
+        <w:rPr>
+          <w:rFonts w:ascii="Consolas" w:hAnsi="Consolas"/>
+          <w:sz w:val="20"/>
+          <w:szCs w:val="20"/>
+        </w:rPr>
+        <w:t>(</w:t>
+      </w:r>
+      <w:proofErr w:type="gramEnd"/>
+      <w:r>
+        <w:rPr>
+          <w:rFonts w:ascii="Consolas" w:hAnsi="Consolas"/>
+          <w:sz w:val="20"/>
+          <w:szCs w:val="20"/>
+        </w:rPr>
+        <w:t>);</w:t>
+      </w:r>
+    </w:p>
+    <w:p>
+      <w:pPr>
+        <w:spacing w:after="0"/>
+        <w:jc w:val="both"/>
+        <w:rPr>
+          <w:rFonts w:ascii="Consolas" w:hAnsi="Consolas"/>
+          <w:sz w:val="20"/>
+          <w:szCs w:val="20"/>
+        </w:rPr>
+      </w:pPr>
+      <w:r>
+        <w:rPr>
+          <w:rFonts w:ascii="Consolas" w:hAnsi="Consolas"/>
+          <w:sz w:val="20"/>
+          <w:szCs w:val="20"/>
+        </w:rPr>
+        <w:t xml:space="preserve">    }</w:t>
+      </w:r>
+    </w:p>
+    <w:p>
+      <w:pPr>
+        <w:spacing w:after="0"/>
+        <w:jc w:val="both"/>
+        <w:rPr>
+          <w:rFonts w:ascii="Consolas" w:hAnsi="Consolas"/>
+          <w:sz w:val="20"/>
+          <w:szCs w:val="20"/>
+        </w:rPr>
+      </w:pPr>
+      <w:r>
+        <w:rPr>
+          <w:rFonts w:ascii="Consolas" w:hAnsi="Consolas"/>
+          <w:sz w:val="20"/>
+          <w:szCs w:val="20"/>
+        </w:rPr>
+        <w:t>}</w:t>
+      </w:r>
+    </w:p>
+    <w:p>
+      <w:pPr>
+        <w:spacing w:after="0"/>
+        <w:jc w:val="both"/>
+        <w:rPr>
+          <w:rFonts w:ascii="Consolas" w:hAnsi="Consolas"/>
+          <w:sz w:val="20"/>
+          <w:szCs w:val="20"/>
+        </w:rPr>
+      </w:pPr>
+      <w:r>
+        <w:rPr>
+          <w:rFonts w:ascii="Consolas" w:hAnsi="Consolas"/>
+          <w:sz w:val="20"/>
+          <w:szCs w:val="20"/>
+        </w:rPr>
+        <w:t xml:space="preserve"> </w:t>
+      </w:r>
+    </w:p>
+    <w:p>
+      <w:pPr>
+        <w:spacing w:after="0"/>
+        <w:jc w:val="both"/>
+        <w:rPr>
+          <w:rFonts w:ascii="Consolas" w:hAnsi="Consolas"/>
+          <w:sz w:val="20"/>
+          <w:szCs w:val="20"/>
+        </w:rPr>
+      </w:pPr>
+      <w:r>
+        <w:rPr>
+          <w:rFonts w:ascii="Consolas" w:hAnsi="Consolas"/>
+          <w:sz w:val="20"/>
+          <w:szCs w:val="20"/>
+        </w:rPr>
+        <w:t xml:space="preserve">public class </w:t>
+      </w:r>
+      <w:proofErr w:type="spellStart"/>
+      <w:proofErr w:type="gramStart"/>
+      <w:r>
+        <w:rPr>
+          <w:rFonts w:ascii="Consolas" w:hAnsi="Consolas"/>
+          <w:sz w:val="20"/>
+          <w:szCs w:val="20"/>
+        </w:rPr>
+        <w:t>MrsPassengerTitleStrategy</w:t>
+      </w:r>
+      <w:proofErr w:type="spellEnd"/>
+      <w:r>
+        <w:rPr>
+          <w:rFonts w:ascii="Consolas" w:hAnsi="Consolas"/>
+          <w:sz w:val="20"/>
+          <w:szCs w:val="20"/>
+        </w:rPr>
+        <w:t xml:space="preserve"> :</w:t>
+      </w:r>
+      <w:proofErr w:type="gramEnd"/>
+      <w:r>
+        <w:rPr>
+          <w:rFonts w:ascii="Consolas" w:hAnsi="Consolas"/>
+          <w:sz w:val="20"/>
+          <w:szCs w:val="20"/>
+        </w:rPr>
+        <w:t xml:space="preserve"> </w:t>
+      </w:r>
+      <w:proofErr w:type="spellStart"/>
+      <w:r>
+        <w:rPr>
+          <w:rFonts w:ascii="Consolas" w:hAnsi="Consolas"/>
+          <w:sz w:val="20"/>
+          <w:szCs w:val="20"/>
+        </w:rPr>
+        <w:t>IPassengerTitleStrategy</w:t>
+      </w:r>
+      <w:proofErr w:type="spellEnd"/>
+    </w:p>
+    <w:p>
+      <w:pPr>
+        <w:spacing w:after="0"/>
+        <w:jc w:val="both"/>
+        <w:rPr>
+          <w:rFonts w:ascii="Consolas" w:hAnsi="Consolas"/>
+          <w:sz w:val="20"/>
+          <w:szCs w:val="20"/>
+        </w:rPr>
+      </w:pPr>
+      <w:r>
+        <w:rPr>
+          <w:rFonts w:ascii="Consolas" w:hAnsi="Consolas"/>
+          <w:sz w:val="20"/>
+          <w:szCs w:val="20"/>
+        </w:rPr>
+        <w:t>{</w:t>
+      </w:r>
+    </w:p>
+    <w:p>
+      <w:pPr>
+        <w:spacing w:after="0"/>
+        <w:jc w:val="both"/>
+        <w:rPr>
+          <w:rFonts w:ascii="Consolas" w:hAnsi="Consolas"/>
+          <w:sz w:val="20"/>
+          <w:szCs w:val="20"/>
+        </w:rPr>
+      </w:pPr>
+      <w:r>
+        <w:rPr>
+          <w:rFonts w:ascii="Consolas" w:hAnsi="Consolas"/>
+          <w:sz w:val="20"/>
+          <w:szCs w:val="20"/>
+        </w:rPr>
+        <w:t xml:space="preserve">    public void </w:t>
+      </w:r>
+      <w:proofErr w:type="spellStart"/>
+      <w:proofErr w:type="gramStart"/>
+      <w:r>
+        <w:rPr>
+          <w:rFonts w:ascii="Consolas" w:hAnsi="Consolas"/>
+          <w:sz w:val="20"/>
+          <w:szCs w:val="20"/>
+        </w:rPr>
+        <w:t>DoAlgorithm</w:t>
+      </w:r>
+      <w:proofErr w:type="spellEnd"/>
+      <w:r>
+        <w:rPr>
+          <w:rFonts w:ascii="Consolas" w:hAnsi="Consolas"/>
+          <w:sz w:val="20"/>
+          <w:szCs w:val="20"/>
+        </w:rPr>
+        <w:t>(</w:t>
+      </w:r>
+      <w:proofErr w:type="gramEnd"/>
+      <w:r>
+        <w:rPr>
+          <w:rFonts w:ascii="Consolas" w:hAnsi="Consolas"/>
+          <w:sz w:val="20"/>
+          <w:szCs w:val="20"/>
+        </w:rPr>
+        <w:t>)</w:t>
+      </w:r>
+    </w:p>
+    <w:p>
+      <w:pPr>
+        <w:spacing w:after="0"/>
+        <w:jc w:val="both"/>
+        <w:rPr>
+          <w:rFonts w:ascii="Consolas" w:hAnsi="Consolas"/>
+          <w:sz w:val="20"/>
+          <w:szCs w:val="20"/>
+        </w:rPr>
+      </w:pPr>
+      <w:r>
+        <w:rPr>
+          <w:rFonts w:ascii="Consolas" w:hAnsi="Consolas"/>
+          <w:sz w:val="20"/>
+          <w:szCs w:val="20"/>
+        </w:rPr>
+        <w:t xml:space="preserve">    {</w:t>
+      </w:r>
+    </w:p>
+    <w:p>
+      <w:pPr>
+        <w:spacing w:after="0"/>
+        <w:jc w:val="both"/>
+        <w:rPr>
+          <w:rFonts w:ascii="Consolas" w:hAnsi="Consolas"/>
+          <w:sz w:val="20"/>
+          <w:szCs w:val="20"/>
+        </w:rPr>
+      </w:pPr>
+      <w:r>
+        <w:rPr>
+          <w:rFonts w:ascii="Consolas" w:hAnsi="Consolas"/>
+          <w:sz w:val="20"/>
+          <w:szCs w:val="20"/>
+        </w:rPr>
+        <w:t xml:space="preserve">        throw new </w:t>
+      </w:r>
+      <w:proofErr w:type="spellStart"/>
+      <w:proofErr w:type="gramStart"/>
+      <w:r>
+        <w:rPr>
+          <w:rFonts w:ascii="Consolas" w:hAnsi="Consolas"/>
+          <w:sz w:val="20"/>
+          <w:szCs w:val="20"/>
+        </w:rPr>
+        <w:t>NotImplementedException</w:t>
+      </w:r>
+      <w:proofErr w:type="spellEnd"/>
+      <w:r>
+        <w:rPr>
+          <w:rFonts w:ascii="Consolas" w:hAnsi="Consolas"/>
+          <w:sz w:val="20"/>
+          <w:szCs w:val="20"/>
+        </w:rPr>
+        <w:t>(</w:t>
+      </w:r>
+      <w:proofErr w:type="gramEnd"/>
+      <w:r>
+        <w:rPr>
+          <w:rFonts w:ascii="Consolas" w:hAnsi="Consolas"/>
+          <w:sz w:val="20"/>
+          <w:szCs w:val="20"/>
+        </w:rPr>
+        <w:t>);</w:t>
+      </w:r>
+    </w:p>
+    <w:p>
+      <w:pPr>
+        <w:spacing w:after="0"/>
+        <w:jc w:val="both"/>
+        <w:rPr>
+          <w:rFonts w:ascii="Consolas" w:hAnsi="Consolas"/>
+          <w:sz w:val="20"/>
+          <w:szCs w:val="20"/>
+        </w:rPr>
+      </w:pPr>
+      <w:r>
+        <w:rPr>
+          <w:rFonts w:ascii="Consolas" w:hAnsi="Consolas"/>
+          <w:sz w:val="20"/>
+          <w:szCs w:val="20"/>
+        </w:rPr>
+        <w:t xml:space="preserve">    }</w:t>
+      </w:r>
+    </w:p>
+    <w:p>
+      <w:pPr>
+        <w:spacing w:after="0"/>
+        <w:jc w:val="both"/>
+        <w:rPr>
+          <w:rFonts w:ascii="Consolas" w:hAnsi="Consolas"/>
+          <w:sz w:val="20"/>
+          <w:szCs w:val="20"/>
+        </w:rPr>
+      </w:pPr>
+      <w:r>
+        <w:rPr>
+          <w:rFonts w:ascii="Consolas" w:hAnsi="Consolas"/>
+          <w:sz w:val="20"/>
+          <w:szCs w:val="20"/>
+        </w:rPr>
+        <w:t>}</w:t>
+      </w:r>
+    </w:p>
+    <w:p>
+      <w:pPr>
+        <w:spacing w:after="0"/>
+        <w:jc w:val="both"/>
+        <w:rPr>
+          <w:rFonts w:ascii="Consolas" w:hAnsi="Consolas"/>
+          <w:sz w:val="20"/>
+          <w:szCs w:val="20"/>
+        </w:rPr>
+      </w:pPr>
+      <w:r>
+        <w:rPr>
+          <w:rFonts w:ascii="Consolas" w:hAnsi="Consolas"/>
+          <w:sz w:val="20"/>
+          <w:szCs w:val="20"/>
+        </w:rPr>
+        <w:t xml:space="preserve"> </w:t>
+      </w:r>
+    </w:p>
+    <w:p>
+      <w:pPr>
+        <w:spacing w:after="0"/>
+        <w:jc w:val="both"/>
+        <w:rPr>
+          <w:rFonts w:ascii="Consolas" w:hAnsi="Consolas"/>
+          <w:sz w:val="20"/>
+          <w:szCs w:val="20"/>
+        </w:rPr>
+      </w:pPr>
+      <w:r>
+        <w:rPr>
+          <w:rFonts w:ascii="Consolas" w:hAnsi="Consolas"/>
+          <w:sz w:val="20"/>
+          <w:szCs w:val="20"/>
+        </w:rPr>
+        <w:t xml:space="preserve">public class </w:t>
+      </w:r>
+      <w:proofErr w:type="spellStart"/>
+      <w:proofErr w:type="gramStart"/>
+      <w:r>
+        <w:rPr>
+          <w:rFonts w:ascii="Consolas" w:hAnsi="Consolas"/>
+          <w:sz w:val="20"/>
+          <w:szCs w:val="20"/>
+        </w:rPr>
+        <w:t>DoctorPassengerTitleStrategy</w:t>
+      </w:r>
+      <w:proofErr w:type="spellEnd"/>
+      <w:r>
+        <w:rPr>
+          <w:rFonts w:ascii="Consolas" w:hAnsi="Consolas"/>
+          <w:sz w:val="20"/>
+          <w:szCs w:val="20"/>
+        </w:rPr>
+        <w:t xml:space="preserve"> :</w:t>
+      </w:r>
+      <w:proofErr w:type="gramEnd"/>
+      <w:r>
+        <w:rPr>
+          <w:rFonts w:ascii="Consolas" w:hAnsi="Consolas"/>
+          <w:sz w:val="20"/>
+          <w:szCs w:val="20"/>
+        </w:rPr>
+        <w:t xml:space="preserve"> </w:t>
+      </w:r>
+      <w:proofErr w:type="spellStart"/>
+      <w:r>
+        <w:rPr>
+          <w:rFonts w:ascii="Consolas" w:hAnsi="Consolas"/>
+          <w:sz w:val="20"/>
+          <w:szCs w:val="20"/>
+        </w:rPr>
+        <w:t>IPassengerTitleStrategy</w:t>
+      </w:r>
+      <w:proofErr w:type="spellEnd"/>
+    </w:p>
+    <w:p>
+      <w:pPr>
+        <w:spacing w:after="0"/>
+        <w:jc w:val="both"/>
+        <w:rPr>
+          <w:rFonts w:ascii="Consolas" w:hAnsi="Consolas"/>
+          <w:sz w:val="20"/>
+          <w:szCs w:val="20"/>
+        </w:rPr>
+      </w:pPr>
+      <w:r>
+        <w:rPr>
+          <w:rFonts w:ascii="Consolas" w:hAnsi="Consolas"/>
+          <w:sz w:val="20"/>
+          <w:szCs w:val="20"/>
+        </w:rPr>
+        <w:t>{</w:t>
+      </w:r>
+    </w:p>
+    <w:p>
+      <w:pPr>
+        <w:spacing w:after="0"/>
+        <w:jc w:val="both"/>
+        <w:rPr>
+          <w:rFonts w:ascii="Consolas" w:hAnsi="Consolas"/>
+          <w:sz w:val="20"/>
+          <w:szCs w:val="20"/>
+        </w:rPr>
+      </w:pPr>
+      <w:r>
+        <w:rPr>
+          <w:rFonts w:ascii="Consolas" w:hAnsi="Consolas"/>
+          <w:sz w:val="20"/>
+          <w:szCs w:val="20"/>
+        </w:rPr>
+        <w:t xml:space="preserve">    public void </w:t>
+      </w:r>
+      <w:proofErr w:type="spellStart"/>
+      <w:proofErr w:type="gramStart"/>
+      <w:r>
+        <w:rPr>
+          <w:rFonts w:ascii="Consolas" w:hAnsi="Consolas"/>
+          <w:sz w:val="20"/>
+          <w:szCs w:val="20"/>
+        </w:rPr>
+        <w:t>DoAlgorithm</w:t>
+      </w:r>
+      <w:proofErr w:type="spellEnd"/>
+      <w:r>
+        <w:rPr>
+          <w:rFonts w:ascii="Consolas" w:hAnsi="Consolas"/>
+          <w:sz w:val="20"/>
+          <w:szCs w:val="20"/>
+        </w:rPr>
+        <w:t>(</w:t>
+      </w:r>
+      <w:proofErr w:type="gramEnd"/>
+      <w:r>
+        <w:rPr>
+          <w:rFonts w:ascii="Consolas" w:hAnsi="Consolas"/>
+          <w:sz w:val="20"/>
+          <w:szCs w:val="20"/>
+        </w:rPr>
+        <w:t>)</w:t>
+      </w:r>
+    </w:p>
+    <w:p>
+      <w:pPr>
+        <w:spacing w:after="0"/>
+        <w:jc w:val="both"/>
+        <w:rPr>
+          <w:rFonts w:ascii="Consolas" w:hAnsi="Consolas"/>
+          <w:sz w:val="20"/>
+          <w:szCs w:val="20"/>
+        </w:rPr>
+      </w:pPr>
+      <w:r>
+        <w:rPr>
+          <w:rFonts w:ascii="Consolas" w:hAnsi="Consolas"/>
+          <w:sz w:val="20"/>
+          <w:szCs w:val="20"/>
+        </w:rPr>
+        <w:t xml:space="preserve">    {</w:t>
+      </w:r>
+    </w:p>
+    <w:p>
+      <w:pPr>
+        <w:spacing w:after="0"/>
+        <w:jc w:val="both"/>
+        <w:rPr>
+          <w:rFonts w:ascii="Consolas" w:hAnsi="Consolas"/>
+          <w:sz w:val="20"/>
+          <w:szCs w:val="20"/>
+        </w:rPr>
+      </w:pPr>
+      <w:r>
+        <w:rPr>
+          <w:rFonts w:ascii="Consolas" w:hAnsi="Consolas"/>
+          <w:sz w:val="20"/>
+          <w:szCs w:val="20"/>
+        </w:rPr>
+        <w:t xml:space="preserve">        throw new </w:t>
+      </w:r>
+      <w:proofErr w:type="spellStart"/>
+      <w:proofErr w:type="gramStart"/>
+      <w:r>
+        <w:rPr>
+          <w:rFonts w:ascii="Consolas" w:hAnsi="Consolas"/>
+          <w:sz w:val="20"/>
+          <w:szCs w:val="20"/>
+        </w:rPr>
+        <w:t>NotImplementedException</w:t>
+      </w:r>
+      <w:proofErr w:type="spellEnd"/>
+      <w:r>
+        <w:rPr>
+          <w:rFonts w:ascii="Consolas" w:hAnsi="Consolas"/>
+          <w:sz w:val="20"/>
+          <w:szCs w:val="20"/>
+        </w:rPr>
+        <w:t>(</w:t>
+      </w:r>
+      <w:proofErr w:type="gramEnd"/>
+      <w:r>
+        <w:rPr>
+          <w:rFonts w:ascii="Consolas" w:hAnsi="Consolas"/>
+          <w:sz w:val="20"/>
+          <w:szCs w:val="20"/>
+        </w:rPr>
+        <w:t>);</w:t>
+      </w:r>
+    </w:p>
+    <w:p>
+      <w:pPr>
+        <w:spacing w:after="0"/>
+        <w:jc w:val="both"/>
+        <w:rPr>
+          <w:rFonts w:ascii="Consolas" w:hAnsi="Consolas"/>
+          <w:sz w:val="20"/>
+          <w:szCs w:val="20"/>
+        </w:rPr>
+      </w:pPr>
+      <w:r>
+        <w:rPr>
+          <w:rFonts w:ascii="Consolas" w:hAnsi="Consolas"/>
+          <w:sz w:val="20"/>
+          <w:szCs w:val="20"/>
+        </w:rPr>
+        <w:t xml:space="preserve">    }</w:t>
+      </w:r>
+    </w:p>
+    <w:p>
+      <w:pPr>
+        <w:spacing w:after="0"/>
+        <w:jc w:val="both"/>
+        <w:rPr>
+          <w:rFonts w:ascii="Consolas" w:hAnsi="Consolas"/>
+          <w:sz w:val="20"/>
+          <w:szCs w:val="20"/>
+        </w:rPr>
+      </w:pPr>
+      <w:r>
+        <w:rPr>
+          <w:rFonts w:ascii="Consolas" w:hAnsi="Consolas"/>
+          <w:sz w:val="20"/>
+          <w:szCs w:val="20"/>
+        </w:rPr>
+        <w:t>}</w:t>
+      </w:r>
+    </w:p>
+    <w:p>
+      <w:pPr>
+        <w:spacing w:after="0"/>
+        <w:jc w:val="both"/>
+        <w:rPr>
+          <w:rFonts w:ascii="Consolas" w:hAnsi="Consolas"/>
+          <w:sz w:val="20"/>
+          <w:szCs w:val="20"/>
+        </w:rPr>
+      </w:pPr>
+      <w:r>
+        <w:rPr>
+          <w:rFonts w:ascii="Consolas" w:hAnsi="Consolas"/>
+          <w:sz w:val="20"/>
+          <w:szCs w:val="20"/>
+        </w:rPr>
+        <w:t xml:space="preserve"> </w:t>
+      </w:r>
+    </w:p>
+    <w:p>
+      <w:pPr>
+        <w:spacing w:after="0"/>
+        <w:jc w:val="both"/>
+        <w:rPr>
+          <w:rFonts w:ascii="Consolas" w:hAnsi="Consolas"/>
+          <w:sz w:val="20"/>
+          <w:szCs w:val="20"/>
+        </w:rPr>
+      </w:pPr>
+      <w:r>
+        <w:rPr>
+          <w:rFonts w:ascii="Consolas" w:hAnsi="Consolas"/>
+          <w:sz w:val="20"/>
+          <w:szCs w:val="20"/>
+        </w:rPr>
+        <w:t>public class Context</w:t>
+      </w:r>
+    </w:p>
+    <w:p>
+      <w:pPr>
+        <w:spacing w:after="0"/>
+        <w:jc w:val="both"/>
+        <w:rPr>
+          <w:rFonts w:ascii="Consolas" w:hAnsi="Consolas"/>
+          <w:sz w:val="20"/>
+          <w:szCs w:val="20"/>
+        </w:rPr>
+      </w:pPr>
+      <w:r>
+        <w:rPr>
+          <w:rFonts w:ascii="Consolas" w:hAnsi="Consolas"/>
+          <w:sz w:val="20"/>
+          <w:szCs w:val="20"/>
+        </w:rPr>
+        <w:t>{</w:t>
+      </w:r>
+    </w:p>
+    <w:p>
+      <w:pPr>
+        <w:spacing w:after="0"/>
+        <w:jc w:val="both"/>
+        <w:rPr>
+          <w:rFonts w:ascii="Consolas" w:hAnsi="Consolas"/>
+          <w:sz w:val="20"/>
+          <w:szCs w:val="20"/>
+        </w:rPr>
+      </w:pPr>
+      <w:r>
+        <w:rPr>
+          <w:rFonts w:ascii="Consolas" w:hAnsi="Consolas"/>
+          <w:sz w:val="20"/>
+          <w:szCs w:val="20"/>
+        </w:rPr>
+        <w:t xml:space="preserve">    private static Dictionary&lt;</w:t>
+      </w:r>
+      <w:proofErr w:type="spellStart"/>
+      <w:r>
+        <w:rPr>
+          <w:rFonts w:ascii="Consolas" w:hAnsi="Consolas"/>
+          <w:sz w:val="20"/>
+          <w:szCs w:val="20"/>
+        </w:rPr>
+        <w:t>ePassengerTitle</w:t>
+      </w:r>
+      <w:proofErr w:type="spellEnd"/>
+      <w:r>
+        <w:rPr>
+          <w:rFonts w:ascii="Consolas" w:hAnsi="Consolas"/>
+          <w:sz w:val="20"/>
+          <w:szCs w:val="20"/>
+        </w:rPr>
+        <w:t xml:space="preserve">, </w:t>
+      </w:r>
+      <w:proofErr w:type="spellStart"/>
+      <w:r>
+        <w:rPr>
+          <w:rFonts w:ascii="Consolas" w:hAnsi="Consolas"/>
+          <w:sz w:val="20"/>
+          <w:szCs w:val="20"/>
+        </w:rPr>
+        <w:t>IPassengerTitleStrategy</w:t>
+      </w:r>
+      <w:proofErr w:type="spellEnd"/>
+      <w:r>
+        <w:rPr>
+          <w:rFonts w:ascii="Consolas" w:hAnsi="Consolas"/>
+          <w:sz w:val="20"/>
+          <w:szCs w:val="20"/>
+        </w:rPr>
+        <w:t>&gt; _strategies =</w:t>
+      </w:r>
+    </w:p>
+    <w:p>
+      <w:pPr>
+        <w:spacing w:after="0"/>
+        <w:jc w:val="both"/>
+        <w:rPr>
+          <w:rFonts w:ascii="Consolas" w:hAnsi="Consolas"/>
+          <w:sz w:val="20"/>
+          <w:szCs w:val="20"/>
+        </w:rPr>
+      </w:pPr>
+      <w:r>
+        <w:rPr>
+          <w:rFonts w:ascii="Consolas" w:hAnsi="Consolas"/>
+          <w:sz w:val="20"/>
+          <w:szCs w:val="20"/>
+        </w:rPr>
+        <w:t xml:space="preserve">        new Dictionary&lt;</w:t>
+      </w:r>
+      <w:proofErr w:type="spellStart"/>
+      <w:r>
+        <w:rPr>
+          <w:rFonts w:ascii="Consolas" w:hAnsi="Consolas"/>
+          <w:sz w:val="20"/>
+          <w:szCs w:val="20"/>
+        </w:rPr>
+        <w:t>ePassengerTitle</w:t>
+      </w:r>
+      <w:proofErr w:type="spellEnd"/>
+      <w:r>
+        <w:rPr>
+          <w:rFonts w:ascii="Consolas" w:hAnsi="Consolas"/>
+          <w:sz w:val="20"/>
+          <w:szCs w:val="20"/>
+        </w:rPr>
+        <w:t xml:space="preserve">, </w:t>
+      </w:r>
+      <w:proofErr w:type="spellStart"/>
+      <w:r>
+        <w:rPr>
+          <w:rFonts w:ascii="Consolas" w:hAnsi="Consolas"/>
+          <w:sz w:val="20"/>
+          <w:szCs w:val="20"/>
+        </w:rPr>
+        <w:t>IPassengerTitleStrategy</w:t>
+      </w:r>
+      <w:proofErr w:type="spellEnd"/>
+      <w:proofErr w:type="gramStart"/>
+      <w:r>
+        <w:rPr>
+          <w:rFonts w:ascii="Consolas" w:hAnsi="Consolas"/>
+          <w:sz w:val="20"/>
+          <w:szCs w:val="20"/>
+        </w:rPr>
+        <w:t>&gt;(</w:t>
+      </w:r>
+      <w:proofErr w:type="gramEnd"/>
+      <w:r>
+        <w:rPr>
+          <w:rFonts w:ascii="Consolas" w:hAnsi="Consolas"/>
+          <w:sz w:val="20"/>
+          <w:szCs w:val="20"/>
+        </w:rPr>
+        <w:t>);</w:t>
+      </w:r>
+    </w:p>
+    <w:p>
+      <w:pPr>
+        <w:spacing w:after="0"/>
+        <w:jc w:val="both"/>
+        <w:rPr>
+          <w:rFonts w:ascii="Consolas" w:hAnsi="Consolas"/>
+          <w:sz w:val="20"/>
+          <w:szCs w:val="20"/>
+        </w:rPr>
+      </w:pPr>
+      <w:r>
+        <w:rPr>
+          <w:rFonts w:ascii="Consolas" w:hAnsi="Consolas"/>
+          <w:sz w:val="20"/>
+          <w:szCs w:val="20"/>
+        </w:rPr>
+        <w:t xml:space="preserve"> </w:t>
+      </w:r>
+    </w:p>
+    <w:p>
+      <w:pPr>
+        <w:spacing w:after="0"/>
+        <w:jc w:val="both"/>
+        <w:rPr>
+          <w:rFonts w:ascii="Consolas" w:hAnsi="Consolas"/>
+          <w:sz w:val="20"/>
+          <w:szCs w:val="20"/>
+        </w:rPr>
+      </w:pPr>
+      <w:r>
+        <w:rPr>
+          <w:rFonts w:ascii="Consolas" w:hAnsi="Consolas"/>
+          <w:sz w:val="20"/>
+          <w:szCs w:val="20"/>
+        </w:rPr>
+        <w:t xml:space="preserve">    public static </w:t>
+      </w:r>
+      <w:proofErr w:type="gramStart"/>
+      <w:r>
+        <w:rPr>
+          <w:rFonts w:ascii="Consolas" w:hAnsi="Consolas"/>
+          <w:sz w:val="20"/>
+          <w:szCs w:val="20"/>
+        </w:rPr>
+        <w:t>Context(</w:t>
+      </w:r>
+      <w:proofErr w:type="gramEnd"/>
+      <w:r>
+        <w:rPr>
+          <w:rFonts w:ascii="Consolas" w:hAnsi="Consolas"/>
+          <w:sz w:val="20"/>
+          <w:szCs w:val="20"/>
+        </w:rPr>
+        <w:t>)</w:t>
+      </w:r>
+    </w:p>
+    <w:p>
+      <w:pPr>
+        <w:spacing w:after="0"/>
+        <w:jc w:val="both"/>
+        <w:rPr>
+          <w:rFonts w:ascii="Consolas" w:hAnsi="Consolas"/>
+          <w:sz w:val="20"/>
+          <w:szCs w:val="20"/>
+        </w:rPr>
+      </w:pPr>
+      <w:r>
+        <w:rPr>
+          <w:rFonts w:ascii="Consolas" w:hAnsi="Consolas"/>
+          <w:sz w:val="20"/>
+          <w:szCs w:val="20"/>
+        </w:rPr>
+        <w:t xml:space="preserve">    {</w:t>
+      </w:r>
+    </w:p>
+    <w:p>
+      <w:pPr>
+        <w:spacing w:after="0"/>
+        <w:jc w:val="both"/>
+        <w:rPr>
+          <w:rFonts w:ascii="Consolas" w:hAnsi="Consolas"/>
+          <w:sz w:val="20"/>
+          <w:szCs w:val="20"/>
+        </w:rPr>
+      </w:pPr>
+      <w:r>
+        <w:rPr>
+          <w:rFonts w:ascii="Consolas" w:hAnsi="Consolas"/>
+          <w:sz w:val="20"/>
+          <w:szCs w:val="20"/>
+        </w:rPr>
+        <w:t xml:space="preserve">        _</w:t>
+      </w:r>
+      <w:proofErr w:type="spellStart"/>
+      <w:proofErr w:type="gramStart"/>
+      <w:r>
+        <w:rPr>
+          <w:rFonts w:ascii="Consolas" w:hAnsi="Consolas"/>
+          <w:sz w:val="20"/>
+          <w:szCs w:val="20"/>
+        </w:rPr>
+        <w:t>strategies.Add</w:t>
+      </w:r>
+      <w:proofErr w:type="spellEnd"/>
+      <w:proofErr w:type="gramEnd"/>
+      <w:r>
+        <w:rPr>
+          <w:rFonts w:ascii="Consolas" w:hAnsi="Consolas"/>
+          <w:sz w:val="20"/>
+          <w:szCs w:val="20"/>
+        </w:rPr>
+        <w:t>(</w:t>
+      </w:r>
+      <w:proofErr w:type="spellStart"/>
+      <w:r>
+        <w:rPr>
+          <w:rFonts w:ascii="Consolas" w:hAnsi="Consolas"/>
+          <w:sz w:val="20"/>
+          <w:szCs w:val="20"/>
+        </w:rPr>
+        <w:t>ePassengerTitle.Mr</w:t>
+      </w:r>
+      <w:proofErr w:type="spellEnd"/>
+      <w:r>
+        <w:rPr>
+          <w:rFonts w:ascii="Consolas" w:hAnsi="Consolas"/>
+          <w:sz w:val="20"/>
+          <w:szCs w:val="20"/>
+        </w:rPr>
+        <w:t xml:space="preserve">, new </w:t>
+      </w:r>
+      <w:proofErr w:type="spellStart"/>
+      <w:r>
+        <w:rPr>
+          <w:rFonts w:ascii="Consolas" w:hAnsi="Consolas"/>
+          <w:sz w:val="20"/>
+          <w:szCs w:val="20"/>
+        </w:rPr>
+        <w:t>MrPassengerTitleStrategy</w:t>
+      </w:r>
+      <w:proofErr w:type="spellEnd"/>
+      <w:r>
+        <w:rPr>
+          <w:rFonts w:ascii="Consolas" w:hAnsi="Consolas"/>
+          <w:sz w:val="20"/>
+          <w:szCs w:val="20"/>
+        </w:rPr>
+        <w:t>());</w:t>
+      </w:r>
+    </w:p>
+    <w:p>
+      <w:pPr>
+        <w:spacing w:after="0"/>
+        <w:jc w:val="both"/>
+        <w:rPr>
+          <w:rFonts w:ascii="Consolas" w:hAnsi="Consolas"/>
+          <w:sz w:val="20"/>
+          <w:szCs w:val="20"/>
+        </w:rPr>
+      </w:pPr>
+      <w:r>
+        <w:rPr>
+          <w:rFonts w:ascii="Consolas" w:hAnsi="Consolas"/>
+          <w:sz w:val="20"/>
+          <w:szCs w:val="20"/>
+        </w:rPr>
+        <w:t xml:space="preserve">        _</w:t>
+      </w:r>
+      <w:proofErr w:type="spellStart"/>
+      <w:proofErr w:type="gramStart"/>
+      <w:r>
+        <w:rPr>
+          <w:rFonts w:ascii="Consolas" w:hAnsi="Consolas"/>
+          <w:sz w:val="20"/>
+          <w:szCs w:val="20"/>
+        </w:rPr>
+        <w:t>strategies.Add</w:t>
+      </w:r>
+      <w:proofErr w:type="spellEnd"/>
+      <w:proofErr w:type="gramEnd"/>
+      <w:r>
+        <w:rPr>
+          <w:rFonts w:ascii="Consolas" w:hAnsi="Consolas"/>
+          <w:sz w:val="20"/>
+          <w:szCs w:val="20"/>
+        </w:rPr>
+        <w:t>(</w:t>
+      </w:r>
+      <w:proofErr w:type="spellStart"/>
+      <w:r>
+        <w:rPr>
+          <w:rFonts w:ascii="Consolas" w:hAnsi="Consolas"/>
+          <w:sz w:val="20"/>
+          <w:szCs w:val="20"/>
+        </w:rPr>
+        <w:t>ePassengerTitle.Mrs</w:t>
+      </w:r>
+      <w:proofErr w:type="spellEnd"/>
+      <w:r>
+        <w:rPr>
+          <w:rFonts w:ascii="Consolas" w:hAnsi="Consolas"/>
+          <w:sz w:val="20"/>
+          <w:szCs w:val="20"/>
+        </w:rPr>
+        <w:t xml:space="preserve">, new </w:t>
+      </w:r>
+      <w:proofErr w:type="spellStart"/>
+      <w:r>
+        <w:rPr>
+          <w:rFonts w:ascii="Consolas" w:hAnsi="Consolas"/>
+          <w:sz w:val="20"/>
+          <w:szCs w:val="20"/>
+        </w:rPr>
+        <w:t>MrsPassengerTitleStrategy</w:t>
+      </w:r>
+      <w:proofErr w:type="spellEnd"/>
+      <w:r>
+        <w:rPr>
+          <w:rFonts w:ascii="Consolas" w:hAnsi="Consolas"/>
+          <w:sz w:val="20"/>
+          <w:szCs w:val="20"/>
+        </w:rPr>
+        <w:t>());</w:t>
+      </w:r>
+    </w:p>
+    <w:p>
+      <w:pPr>
+        <w:spacing w:after="0"/>
+        <w:jc w:val="both"/>
+        <w:rPr>
+          <w:rFonts w:ascii="Consolas" w:hAnsi="Consolas"/>
+          <w:sz w:val="20"/>
+          <w:szCs w:val="20"/>
+        </w:rPr>
+      </w:pPr>
+      <w:r>
+        <w:rPr>
+          <w:rFonts w:ascii="Consolas" w:hAnsi="Consolas"/>
+          <w:sz w:val="20"/>
+          <w:szCs w:val="20"/>
+        </w:rPr>
+        <w:t xml:space="preserve">        _</w:t>
+      </w:r>
+      <w:proofErr w:type="spellStart"/>
+      <w:proofErr w:type="gramStart"/>
+      <w:r>
+        <w:rPr>
+          <w:rFonts w:ascii="Consolas" w:hAnsi="Consolas"/>
+          <w:sz w:val="20"/>
+          <w:szCs w:val="20"/>
+        </w:rPr>
+        <w:t>strategies.Add</w:t>
+      </w:r>
+      <w:proofErr w:type="spellEnd"/>
+      <w:proofErr w:type="gramEnd"/>
+      <w:r>
+        <w:rPr>
+          <w:rFonts w:ascii="Consolas" w:hAnsi="Consolas"/>
+          <w:sz w:val="20"/>
+          <w:szCs w:val="20"/>
+        </w:rPr>
+        <w:t>(</w:t>
+      </w:r>
+      <w:proofErr w:type="spellStart"/>
+      <w:r>
+        <w:rPr>
+          <w:rFonts w:ascii="Consolas" w:hAnsi="Consolas"/>
+          <w:sz w:val="20"/>
+          <w:szCs w:val="20"/>
+        </w:rPr>
+        <w:t>ePassengerTitle.Doctor</w:t>
+      </w:r>
+      <w:proofErr w:type="spellEnd"/>
+      <w:r>
+        <w:rPr>
+          <w:rFonts w:ascii="Consolas" w:hAnsi="Consolas"/>
+          <w:sz w:val="20"/>
+          <w:szCs w:val="20"/>
+        </w:rPr>
+        <w:t xml:space="preserve">, new </w:t>
+      </w:r>
+      <w:proofErr w:type="spellStart"/>
+      <w:r>
+        <w:rPr>
+          <w:rFonts w:ascii="Consolas" w:hAnsi="Consolas"/>
+          <w:sz w:val="20"/>
+          <w:szCs w:val="20"/>
+        </w:rPr>
+        <w:t>DoctorPassengerTitleStrategy</w:t>
+      </w:r>
+      <w:proofErr w:type="spellEnd"/>
+      <w:r>
+        <w:rPr>
+          <w:rFonts w:ascii="Consolas" w:hAnsi="Consolas"/>
+          <w:sz w:val="20"/>
+          <w:szCs w:val="20"/>
+        </w:rPr>
+        <w:t>());</w:t>
+      </w:r>
+    </w:p>
+    <w:p>
+      <w:pPr>
+        <w:spacing w:after="0"/>
+        <w:jc w:val="both"/>
+        <w:rPr>
+          <w:rFonts w:ascii="Consolas" w:hAnsi="Consolas"/>
+          <w:sz w:val="20"/>
+          <w:szCs w:val="20"/>
+        </w:rPr>
+      </w:pPr>
+      <w:r>
+        <w:rPr>
+          <w:rFonts w:ascii="Consolas" w:hAnsi="Consolas"/>
+          <w:sz w:val="20"/>
+          <w:szCs w:val="20"/>
+        </w:rPr>
+        <w:t xml:space="preserve">    }</w:t>
+      </w:r>
+    </w:p>
+    <w:p>
+      <w:pPr>
+        <w:spacing w:after="0"/>
+        <w:jc w:val="both"/>
+        <w:rPr>
+          <w:rFonts w:ascii="Consolas" w:hAnsi="Consolas"/>
+          <w:sz w:val="20"/>
+          <w:szCs w:val="20"/>
+        </w:rPr>
+      </w:pPr>
+      <w:r>
+        <w:rPr>
+          <w:rFonts w:ascii="Consolas" w:hAnsi="Consolas"/>
+          <w:sz w:val="20"/>
+          <w:szCs w:val="20"/>
+        </w:rPr>
+        <w:t xml:space="preserve">    </w:t>
+      </w:r>
+    </w:p>
+    <w:p>
+      <w:pPr>
+        <w:spacing w:after="0"/>
+        <w:jc w:val="both"/>
+        <w:rPr>
+          <w:rFonts w:ascii="Consolas" w:hAnsi="Consolas"/>
+          <w:sz w:val="20"/>
+          <w:szCs w:val="20"/>
+        </w:rPr>
+      </w:pPr>
+      <w:r>
+        <w:rPr>
+          <w:rFonts w:ascii="Consolas" w:hAnsi="Consolas"/>
+          <w:sz w:val="20"/>
+          <w:szCs w:val="20"/>
+        </w:rPr>
+        <w:t xml:space="preserve">    public static void </w:t>
+      </w:r>
+      <w:proofErr w:type="spellStart"/>
+      <w:proofErr w:type="gramStart"/>
+      <w:r>
+        <w:rPr>
+          <w:rFonts w:ascii="Consolas" w:hAnsi="Consolas"/>
+          <w:sz w:val="20"/>
+          <w:szCs w:val="20"/>
+        </w:rPr>
+        <w:t>DoAlgorithm</w:t>
+      </w:r>
+      <w:proofErr w:type="spellEnd"/>
+      <w:r>
+        <w:rPr>
+          <w:rFonts w:ascii="Consolas" w:hAnsi="Consolas"/>
+          <w:sz w:val="20"/>
+          <w:szCs w:val="20"/>
+        </w:rPr>
+        <w:t>(</w:t>
+      </w:r>
+      <w:proofErr w:type="spellStart"/>
+      <w:proofErr w:type="gramEnd"/>
+      <w:r>
+        <w:rPr>
+          <w:rFonts w:ascii="Consolas" w:hAnsi="Consolas"/>
+          <w:sz w:val="20"/>
+          <w:szCs w:val="20"/>
+        </w:rPr>
+        <w:t>ePassengerTitle</w:t>
+      </w:r>
+      <w:proofErr w:type="spellEnd"/>
+      <w:r>
+        <w:rPr>
+          <w:rFonts w:ascii="Consolas" w:hAnsi="Consolas"/>
+          <w:sz w:val="20"/>
+          <w:szCs w:val="20"/>
+        </w:rPr>
+        <w:t xml:space="preserve"> title)</w:t>
+      </w:r>
+    </w:p>
+    <w:p>
+      <w:pPr>
+        <w:spacing w:after="0"/>
+        <w:jc w:val="both"/>
+        <w:rPr>
+          <w:rFonts w:ascii="Consolas" w:hAnsi="Consolas"/>
+          <w:sz w:val="20"/>
+          <w:szCs w:val="20"/>
+        </w:rPr>
+      </w:pPr>
+      <w:r>
+        <w:rPr>
+          <w:rFonts w:ascii="Consolas" w:hAnsi="Consolas"/>
+          <w:sz w:val="20"/>
+          <w:szCs w:val="20"/>
+        </w:rPr>
+        <w:t xml:space="preserve">    {</w:t>
+      </w:r>
+    </w:p>
+    <w:p>
+      <w:pPr>
+        <w:spacing w:after="0"/>
+        <w:jc w:val="both"/>
+        <w:rPr>
+          <w:rFonts w:ascii="Consolas" w:hAnsi="Consolas"/>
+          <w:sz w:val="20"/>
+          <w:szCs w:val="20"/>
+        </w:rPr>
+      </w:pPr>
+      <w:r>
+        <w:rPr>
+          <w:rFonts w:ascii="Consolas" w:hAnsi="Consolas"/>
+          <w:sz w:val="20"/>
+          <w:szCs w:val="20"/>
+        </w:rPr>
+        <w:t xml:space="preserve">        _strategies[title</w:t>
+      </w:r>
+      <w:proofErr w:type="gramStart"/>
+      <w:r>
+        <w:rPr>
+          <w:rFonts w:ascii="Consolas" w:hAnsi="Consolas"/>
+          <w:sz w:val="20"/>
+          <w:szCs w:val="20"/>
+        </w:rPr>
+        <w:t>].</w:t>
+      </w:r>
+      <w:proofErr w:type="spellStart"/>
+      <w:r>
+        <w:rPr>
+          <w:rFonts w:ascii="Consolas" w:hAnsi="Consolas"/>
+          <w:sz w:val="20"/>
+          <w:szCs w:val="20"/>
+        </w:rPr>
+        <w:t>DoAlgorithm</w:t>
+      </w:r>
+      <w:proofErr w:type="spellEnd"/>
+      <w:proofErr w:type="gramEnd"/>
+      <w:r>
+        <w:rPr>
+          <w:rFonts w:ascii="Consolas" w:hAnsi="Consolas"/>
+          <w:sz w:val="20"/>
+          <w:szCs w:val="20"/>
+        </w:rPr>
+        <w:t>();</w:t>
+      </w:r>
+    </w:p>
+    <w:p>
+      <w:pPr>
+        <w:spacing w:after="0"/>
+        <w:jc w:val="both"/>
+        <w:rPr>
+          <w:rFonts w:ascii="Cambria" w:hAnsi="Cambria"/>
+          <w:b/>
+          <w:sz w:val="24"/>
+          <w:szCs w:val="24"/>
+        </w:rPr>
+      </w:pPr>
+      <w:r>
+        <w:rPr>
+          <w:rFonts w:ascii="Consolas" w:hAnsi="Consolas"/>
+          <w:sz w:val="20"/>
+          <w:szCs w:val="20"/>
+        </w:rPr>
+        <w:t xml:space="preserve">    }}</w:t>
+      </w:r>
+      <w:bookmarkStart w:id="0" w:name="_GoBack"/>
+      <w:bookmarkEnd w:id="0"/>
     </w:p>
     <w:sectPr>
       <w:headerReference w:type="default" r:id="rId6"/>
@@ -193,35 +2898,7 @@
         <w:rFonts w:ascii="Cambria" w:hAnsi="Cambria"/>
         <w:sz w:val="24"/>
       </w:rPr>
-      <w:t>Task_</w:t>
-    </w:r>
-    <w:r>
-      <w:rPr>
-        <w:rFonts w:ascii="Cambria" w:hAnsi="Cambria"/>
-        <w:sz w:val="24"/>
-      </w:rPr>
-      <w:t>6</w:t>
-    </w:r>
-    <w:r>
-      <w:rPr>
-        <w:rFonts w:ascii="Cambria" w:hAnsi="Cambria"/>
-        <w:sz w:val="24"/>
-      </w:rPr>
-      <w:t>_</w:t>
-    </w:r>
-    <w:r>
-      <w:rPr>
-        <w:rFonts w:ascii="Cambria" w:hAnsi="Cambria"/>
-        <w:sz w:val="24"/>
-      </w:rPr>
-      <w:t xml:space="preserve">Extract </w:t>
-    </w:r>
-    <w:r>
-      <w:rPr>
-        <w:rFonts w:ascii="Cambria" w:hAnsi="Cambria"/>
-        <w:sz w:val="24"/>
-      </w:rPr>
-      <w:t>Method Object</w:t>
+      <w:t>Task_12_Switch to Strategy</w:t>
     </w:r>
     <w:r>
       <w:rPr>

</xml_diff>